<commit_message>
Dossier Projet partie jeu d'essai et Réalisations C, correction US
</commit_message>
<xml_diff>
--- a/dossier_admin/admin/Dossier de Projet/divers/Cahier des charges Dressing.docx
+++ b/dossier_admin/admin/Dossier de Projet/divers/Cahier des charges Dressing.docx
@@ -88,6 +88,7 @@
                   <w:dataBinding w:prefixMappings="xmlns:ns0='http://schemas.openxmlformats.org/package/2006/metadata/core-properties' xmlns:ns1='http://purl.org/dc/elements/1.1/'" w:xpath="/ns0:coreProperties[1]/ns1:title[1]" w:storeItemID="{6C3C8BC8-F283-45AE-878A-BAB7291924A1}"/>
                   <w:text/>
                 </w:sdtPr>
+                <w:sdtEndPr/>
                 <w:sdtContent>
                   <w:p>
                     <w:pPr>
@@ -107,7 +108,7 @@
                         <w:szCs w:val="72"/>
                         <w:lang w:eastAsia="en-US"/>
                       </w:rPr>
-                      <w:t xml:space="preserve"> CAHIER DES CHARGES</w:t>
+                      <w:t>CAHIER DES CHARGES</w:t>
                     </w:r>
                   </w:p>
                 </w:sdtContent>
@@ -131,6 +132,7 @@
                 <w:dataBinding w:prefixMappings="xmlns:ns0='http://schemas.openxmlformats.org/package/2006/metadata/core-properties' xmlns:ns1='http://purl.org/dc/elements/1.1/'" w:xpath="/ns0:coreProperties[1]/ns1:subject[1]" w:storeItemID="{6C3C8BC8-F283-45AE-878A-BAB7291924A1}"/>
                 <w:text/>
               </w:sdtPr>
+              <w:sdtEndPr/>
               <w:sdtContent>
                 <w:tc>
                   <w:tcPr>
@@ -158,7 +160,7 @@
                         <w:sz w:val="52"/>
                         <w:szCs w:val="52"/>
                       </w:rPr>
-                      <w:t xml:space="preserve"> Application Web Dressing</w:t>
+                      <w:t>Application Web Dressing</w:t>
                     </w:r>
                   </w:p>
                 </w:tc>
@@ -201,6 +203,7 @@
                   <w:dataBinding w:prefixMappings="xmlns:ns0='http://schemas.openxmlformats.org/package/2006/metadata/core-properties' xmlns:ns1='http://purl.org/dc/elements/1.1/'" w:xpath="/ns0:coreProperties[1]/ns1:creator[1]" w:storeItemID="{6C3C8BC8-F283-45AE-878A-BAB7291924A1}"/>
                   <w:text/>
                 </w:sdtPr>
+                <w:sdtEndPr/>
                 <w:sdtContent>
                   <w:p>
                     <w:pPr>
@@ -243,6 +246,7 @@
                     <w:calendar w:val="gregorian"/>
                   </w:date>
                 </w:sdtPr>
+                <w:sdtEndPr/>
                 <w:sdtContent>
                   <w:p>
                     <w:pPr>
@@ -294,14 +298,15 @@
             <w:br w:type="page"/>
           </w:r>
         </w:p>
-        <w:bookmarkStart w:id="0" w:name="_GoBack" w:displacedByCustomXml="next"/>
-        <w:bookmarkEnd w:id="0" w:displacedByCustomXml="next"/>
       </w:sdtContent>
     </w:sdt>
     <w:sdt>
       <w:sdtPr>
         <w:rPr>
-          <w:rFonts w:cs="Times New Roman"/>
+          <w:rFonts w:asciiTheme="minorHAnsi" w:eastAsiaTheme="minorHAnsi" w:hAnsiTheme="minorHAnsi" w:cs="Times New Roman"/>
+          <w:sz w:val="22"/>
+          <w:szCs w:val="22"/>
+          <w:lang w:eastAsia="en-US"/>
         </w:rPr>
         <w:id w:val="-731838799"/>
         <w:docPartObj>
@@ -311,12 +316,8 @@
       </w:sdtPr>
       <w:sdtEndPr>
         <w:rPr>
-          <w:rFonts w:eastAsiaTheme="minorHAnsi"/>
           <w:b/>
           <w:bCs/>
-          <w:sz w:val="22"/>
-          <w:szCs w:val="22"/>
-          <w:lang w:eastAsia="en-US"/>
         </w:rPr>
       </w:sdtEndPr>
       <w:sdtContent>
@@ -2162,7 +2163,7 @@
           <w:rFonts w:cs="Times New Roman"/>
         </w:rPr>
       </w:pPr>
-      <w:bookmarkStart w:id="1" w:name="_Toc13407132"/>
+      <w:bookmarkStart w:id="0" w:name="_Toc13407132"/>
       <w:r>
         <w:rPr>
           <w:rFonts w:eastAsia="Arial Unicode MS" w:cs="Times New Roman"/>
@@ -2170,132 +2171,132 @@
         <w:lastRenderedPageBreak/>
         <w:t>Présentation du projet :</w:t>
       </w:r>
+      <w:bookmarkEnd w:id="0"/>
+    </w:p>
+    <w:p>
+      <w:pPr>
+        <w:pStyle w:val="Titre2"/>
+        <w:rPr>
+          <w:rFonts w:eastAsia="Arial Unicode MS" w:cs="Times New Roman"/>
+        </w:rPr>
+      </w:pPr>
+      <w:bookmarkStart w:id="1" w:name="_Toc13407133"/>
+      <w:r>
+        <w:rPr>
+          <w:rFonts w:eastAsia="Arial Unicode MS" w:cs="Times New Roman"/>
+        </w:rPr>
+        <w:t>Les objectifs</w:t>
+      </w:r>
+      <w:r>
+        <w:rPr>
+          <w:rFonts w:eastAsia="Arial Unicode MS" w:cs="Times New Roman"/>
+        </w:rPr>
+        <w:t xml:space="preserve"> de l’application</w:t>
+      </w:r>
       <w:bookmarkEnd w:id="1"/>
     </w:p>
     <w:p>
       <w:pPr>
+        <w:pStyle w:val="Corps"/>
+        <w:ind w:left="750"/>
+        <w:rPr>
+          <w:rFonts w:ascii="Times New Roman" w:eastAsia="Arial Unicode MS" w:hAnsi="Times New Roman" w:cs="Times New Roman"/>
+          <w:sz w:val="24"/>
+          <w:szCs w:val="24"/>
+        </w:rPr>
+      </w:pPr>
+    </w:p>
+    <w:p>
+      <w:pPr>
+        <w:pStyle w:val="Corps"/>
+        <w:ind w:left="750"/>
+        <w:rPr>
+          <w:rFonts w:ascii="Times New Roman" w:hAnsi="Times New Roman" w:cs="Times New Roman"/>
+          <w:sz w:val="24"/>
+          <w:szCs w:val="24"/>
+        </w:rPr>
+      </w:pPr>
+      <w:r>
+        <w:rPr>
+          <w:rFonts w:ascii="Times New Roman" w:hAnsi="Times New Roman" w:cs="Times New Roman"/>
+          <w:sz w:val="24"/>
+          <w:szCs w:val="24"/>
+        </w:rPr>
+        <w:t>Il s’agit de proposer une application permettant à un utilisateur d’avoir de la visibilité sur tous les vêtements qu’il aura enregistré</w:t>
+      </w:r>
+      <w:r>
+        <w:rPr>
+          <w:rFonts w:ascii="Times New Roman" w:hAnsi="Times New Roman" w:cs="Times New Roman"/>
+          <w:sz w:val="24"/>
+          <w:szCs w:val="24"/>
+        </w:rPr>
+        <w:t>, de les modifier, les supprimer</w:t>
+      </w:r>
+      <w:r>
+        <w:rPr>
+          <w:rFonts w:ascii="Times New Roman" w:hAnsi="Times New Roman" w:cs="Times New Roman"/>
+          <w:sz w:val="24"/>
+          <w:szCs w:val="24"/>
+        </w:rPr>
+        <w:t xml:space="preserve"> et de générer des tenues adaptées à ses goûts. </w:t>
+      </w:r>
+    </w:p>
+    <w:p>
+      <w:pPr>
+        <w:pStyle w:val="Corps"/>
+        <w:ind w:left="750"/>
+        <w:rPr>
+          <w:rFonts w:ascii="Times New Roman" w:hAnsi="Times New Roman" w:cs="Times New Roman"/>
+          <w:sz w:val="24"/>
+          <w:szCs w:val="24"/>
+        </w:rPr>
+      </w:pPr>
+      <w:r>
+        <w:rPr>
+          <w:rFonts w:ascii="Times New Roman" w:hAnsi="Times New Roman" w:cs="Times New Roman"/>
+          <w:sz w:val="24"/>
+          <w:szCs w:val="24"/>
+        </w:rPr>
+        <w:t>Dans sa seconde version, l’application permettra de générer des tenues adaptées aux critères définis par l’utilisateur tels que les couleurs, les caractéristiques, les occasions etc.</w:t>
+      </w:r>
+    </w:p>
+    <w:p>
+      <w:pPr>
+        <w:pStyle w:val="Corps"/>
+        <w:rPr>
+          <w:rFonts w:ascii="Times New Roman" w:hAnsi="Times New Roman" w:cs="Times New Roman"/>
+          <w:sz w:val="24"/>
+          <w:szCs w:val="24"/>
+        </w:rPr>
+      </w:pPr>
+    </w:p>
+    <w:p>
+      <w:pPr>
         <w:pStyle w:val="Titre2"/>
         <w:rPr>
           <w:rFonts w:eastAsia="Arial Unicode MS" w:cs="Times New Roman"/>
         </w:rPr>
       </w:pPr>
-      <w:bookmarkStart w:id="2" w:name="_Toc13407133"/>
+      <w:bookmarkStart w:id="2" w:name="_Toc13407134"/>
       <w:r>
         <w:rPr>
           <w:rFonts w:eastAsia="Arial Unicode MS" w:cs="Times New Roman"/>
         </w:rPr>
-        <w:t>Les objectifs</w:t>
+        <w:t>L</w:t>
       </w:r>
       <w:r>
         <w:rPr>
           <w:rFonts w:eastAsia="Arial Unicode MS" w:cs="Times New Roman"/>
         </w:rPr>
-        <w:t xml:space="preserve"> de l’application</w:t>
+        <w:t>a</w:t>
+      </w:r>
+      <w:r>
+        <w:rPr>
+          <w:rFonts w:eastAsia="Arial Unicode MS" w:cs="Times New Roman"/>
+        </w:rPr>
+        <w:t xml:space="preserve"> cible</w:t>
       </w:r>
       <w:bookmarkEnd w:id="2"/>
-    </w:p>
-    <w:p>
-      <w:pPr>
-        <w:pStyle w:val="Corps"/>
-        <w:ind w:left="750"/>
-        <w:rPr>
-          <w:rFonts w:ascii="Times New Roman" w:eastAsia="Arial Unicode MS" w:hAnsi="Times New Roman" w:cs="Times New Roman"/>
-          <w:sz w:val="24"/>
-          <w:szCs w:val="24"/>
-        </w:rPr>
-      </w:pPr>
-    </w:p>
-    <w:p>
-      <w:pPr>
-        <w:pStyle w:val="Corps"/>
-        <w:ind w:left="750"/>
-        <w:rPr>
-          <w:rFonts w:ascii="Times New Roman" w:hAnsi="Times New Roman" w:cs="Times New Roman"/>
-          <w:sz w:val="24"/>
-          <w:szCs w:val="24"/>
-        </w:rPr>
-      </w:pPr>
-      <w:r>
-        <w:rPr>
-          <w:rFonts w:ascii="Times New Roman" w:hAnsi="Times New Roman" w:cs="Times New Roman"/>
-          <w:sz w:val="24"/>
-          <w:szCs w:val="24"/>
-        </w:rPr>
-        <w:t>Il s’agit de proposer une application permettant à un utilisateur d’avoir de la visibilité sur tous les vêtements qu’il aura enregistré</w:t>
-      </w:r>
-      <w:r>
-        <w:rPr>
-          <w:rFonts w:ascii="Times New Roman" w:hAnsi="Times New Roman" w:cs="Times New Roman"/>
-          <w:sz w:val="24"/>
-          <w:szCs w:val="24"/>
-        </w:rPr>
-        <w:t>, de les modifier, les supprimer</w:t>
-      </w:r>
-      <w:r>
-        <w:rPr>
-          <w:rFonts w:ascii="Times New Roman" w:hAnsi="Times New Roman" w:cs="Times New Roman"/>
-          <w:sz w:val="24"/>
-          <w:szCs w:val="24"/>
-        </w:rPr>
-        <w:t xml:space="preserve"> et de générer des tenues adaptées à ses goûts. </w:t>
-      </w:r>
-    </w:p>
-    <w:p>
-      <w:pPr>
-        <w:pStyle w:val="Corps"/>
-        <w:ind w:left="750"/>
-        <w:rPr>
-          <w:rFonts w:ascii="Times New Roman" w:hAnsi="Times New Roman" w:cs="Times New Roman"/>
-          <w:sz w:val="24"/>
-          <w:szCs w:val="24"/>
-        </w:rPr>
-      </w:pPr>
-      <w:r>
-        <w:rPr>
-          <w:rFonts w:ascii="Times New Roman" w:hAnsi="Times New Roman" w:cs="Times New Roman"/>
-          <w:sz w:val="24"/>
-          <w:szCs w:val="24"/>
-        </w:rPr>
-        <w:t>Dans sa seconde version, l’application permettra de générer des tenues adaptées aux critères définis par l’utilisateur tels que les couleurs, les caractéristiques, les occasions etc.</w:t>
-      </w:r>
-    </w:p>
-    <w:p>
-      <w:pPr>
-        <w:pStyle w:val="Corps"/>
-        <w:rPr>
-          <w:rFonts w:ascii="Times New Roman" w:hAnsi="Times New Roman" w:cs="Times New Roman"/>
-          <w:sz w:val="24"/>
-          <w:szCs w:val="24"/>
-        </w:rPr>
-      </w:pPr>
-    </w:p>
-    <w:p>
-      <w:pPr>
-        <w:pStyle w:val="Titre2"/>
-        <w:rPr>
-          <w:rFonts w:eastAsia="Arial Unicode MS" w:cs="Times New Roman"/>
-        </w:rPr>
-      </w:pPr>
-      <w:bookmarkStart w:id="3" w:name="_Toc13407134"/>
-      <w:r>
-        <w:rPr>
-          <w:rFonts w:eastAsia="Arial Unicode MS" w:cs="Times New Roman"/>
-        </w:rPr>
-        <w:t>L</w:t>
-      </w:r>
-      <w:r>
-        <w:rPr>
-          <w:rFonts w:eastAsia="Arial Unicode MS" w:cs="Times New Roman"/>
-        </w:rPr>
-        <w:t>a</w:t>
-      </w:r>
-      <w:r>
-        <w:rPr>
-          <w:rFonts w:eastAsia="Arial Unicode MS" w:cs="Times New Roman"/>
-        </w:rPr>
-        <w:t xml:space="preserve"> cible</w:t>
-      </w:r>
-      <w:bookmarkEnd w:id="3"/>
     </w:p>
     <w:p>
       <w:pPr>
@@ -2439,14 +2440,14 @@
           <w:rFonts w:eastAsia="Arial Unicode MS" w:cs="Times New Roman"/>
         </w:rPr>
       </w:pPr>
-      <w:bookmarkStart w:id="4" w:name="_Toc13407135"/>
+      <w:bookmarkStart w:id="3" w:name="_Toc13407135"/>
       <w:r>
         <w:rPr>
           <w:rFonts w:eastAsia="Arial Unicode MS" w:cs="Times New Roman"/>
         </w:rPr>
         <w:t>Les objectifs quantitatifs</w:t>
       </w:r>
-      <w:bookmarkEnd w:id="4"/>
+      <w:bookmarkEnd w:id="3"/>
       <w:r>
         <w:rPr>
           <w:rFonts w:eastAsia="Arial Unicode MS" w:cs="Times New Roman"/>
@@ -2568,31 +2569,7 @@
           <w:sz w:val="24"/>
           <w:szCs w:val="24"/>
         </w:rPr>
-        <w:t xml:space="preserve">la modale de </w:t>
-      </w:r>
-      <w:r>
-        <w:rPr>
-          <w:rFonts w:ascii="Times New Roman" w:eastAsia="Arial Unicode MS" w:hAnsi="Times New Roman" w:cs="Times New Roman"/>
-          <w:sz w:val="24"/>
-          <w:szCs w:val="24"/>
-        </w:rPr>
-        <w:t>visualisation</w:t>
-      </w:r>
-      <w:r>
-        <w:rPr>
-          <w:rFonts w:ascii="Times New Roman" w:eastAsia="Arial Unicode MS" w:hAnsi="Times New Roman" w:cs="Times New Roman"/>
-          <w:sz w:val="24"/>
-          <w:szCs w:val="24"/>
-        </w:rPr>
-        <w:t xml:space="preserve"> d’un vêtement</w:t>
-      </w:r>
-      <w:r>
-        <w:rPr>
-          <w:rFonts w:ascii="Times New Roman" w:eastAsia="Arial Unicode MS" w:hAnsi="Times New Roman" w:cs="Times New Roman"/>
-          <w:sz w:val="24"/>
-          <w:szCs w:val="24"/>
-        </w:rPr>
-        <w:t xml:space="preserve"> en particulier, </w:t>
+        <w:t xml:space="preserve">la modale de visualisation d’un vêtement en particulier, </w:t>
       </w:r>
       <w:r>
         <w:rPr>
@@ -2608,39 +2585,7 @@
           <w:sz w:val="24"/>
           <w:szCs w:val="24"/>
         </w:rPr>
-        <w:t>, la modale de visualisation d’un</w:t>
-      </w:r>
-      <w:r>
-        <w:rPr>
-          <w:rFonts w:ascii="Times New Roman" w:eastAsia="Arial Unicode MS" w:hAnsi="Times New Roman" w:cs="Times New Roman"/>
-          <w:sz w:val="24"/>
-          <w:szCs w:val="24"/>
-        </w:rPr>
-        <w:t>e</w:t>
-      </w:r>
-      <w:r>
-        <w:rPr>
-          <w:rFonts w:ascii="Times New Roman" w:eastAsia="Arial Unicode MS" w:hAnsi="Times New Roman" w:cs="Times New Roman"/>
-          <w:sz w:val="24"/>
-          <w:szCs w:val="24"/>
-        </w:rPr>
-        <w:t xml:space="preserve"> </w:t>
-      </w:r>
-      <w:r>
-        <w:rPr>
-          <w:rFonts w:ascii="Times New Roman" w:eastAsia="Arial Unicode MS" w:hAnsi="Times New Roman" w:cs="Times New Roman"/>
-          <w:sz w:val="24"/>
-          <w:szCs w:val="24"/>
-        </w:rPr>
-        <w:t>tenue</w:t>
-      </w:r>
-      <w:r>
-        <w:rPr>
-          <w:rFonts w:ascii="Times New Roman" w:eastAsia="Arial Unicode MS" w:hAnsi="Times New Roman" w:cs="Times New Roman"/>
-          <w:sz w:val="24"/>
-          <w:szCs w:val="24"/>
-        </w:rPr>
-        <w:t xml:space="preserve"> en particulier</w:t>
+        <w:t>, la modale de visualisation d’une tenue en particulier</w:t>
       </w:r>
       <w:r>
         <w:rPr>
@@ -2716,222 +2661,212 @@
           <w:rFonts w:eastAsia="Arial Unicode MS" w:cs="Times New Roman"/>
         </w:rPr>
       </w:pPr>
-      <w:bookmarkStart w:id="5" w:name="_Toc13407136"/>
+      <w:bookmarkStart w:id="4" w:name="_Toc13407136"/>
       <w:r>
         <w:rPr>
           <w:rFonts w:eastAsia="Arial Unicode MS" w:cs="Times New Roman"/>
         </w:rPr>
         <w:t>Périmètre du projet</w:t>
       </w:r>
+      <w:bookmarkEnd w:id="4"/>
+    </w:p>
+    <w:p>
+      <w:pPr>
+        <w:pStyle w:val="Corps"/>
+        <w:ind w:left="750"/>
+        <w:rPr>
+          <w:rFonts w:ascii="Times New Roman" w:eastAsia="Arial Unicode MS" w:hAnsi="Times New Roman" w:cs="Times New Roman"/>
+          <w:sz w:val="24"/>
+          <w:szCs w:val="24"/>
+        </w:rPr>
+      </w:pPr>
+    </w:p>
+    <w:p>
+      <w:pPr>
+        <w:pStyle w:val="Corps"/>
+        <w:ind w:left="750"/>
+        <w:rPr>
+          <w:rFonts w:ascii="Times New Roman" w:eastAsia="Arial Unicode MS" w:hAnsi="Times New Roman" w:cs="Times New Roman"/>
+          <w:sz w:val="24"/>
+          <w:szCs w:val="24"/>
+        </w:rPr>
+      </w:pPr>
+      <w:r>
+        <w:rPr>
+          <w:rFonts w:ascii="Times New Roman" w:eastAsia="Arial Unicode MS" w:hAnsi="Times New Roman" w:cs="Times New Roman"/>
+          <w:sz w:val="24"/>
+          <w:szCs w:val="24"/>
+        </w:rPr>
+        <w:t>L’utilisateur doit pouvoir créer un compte</w:t>
+      </w:r>
+      <w:r>
+        <w:rPr>
+          <w:rFonts w:ascii="Times New Roman" w:eastAsia="Arial Unicode MS" w:hAnsi="Times New Roman" w:cs="Times New Roman"/>
+          <w:sz w:val="24"/>
+          <w:szCs w:val="24"/>
+        </w:rPr>
+        <w:t xml:space="preserve">, </w:t>
+      </w:r>
+      <w:r>
+        <w:rPr>
+          <w:rFonts w:ascii="Times New Roman" w:eastAsia="Arial Unicode MS" w:hAnsi="Times New Roman" w:cs="Times New Roman"/>
+          <w:sz w:val="24"/>
+          <w:szCs w:val="24"/>
+        </w:rPr>
+        <w:t xml:space="preserve">s’y connecter, </w:t>
+      </w:r>
+      <w:r>
+        <w:rPr>
+          <w:rFonts w:ascii="Times New Roman" w:eastAsia="Arial Unicode MS" w:hAnsi="Times New Roman" w:cs="Times New Roman"/>
+          <w:sz w:val="24"/>
+          <w:szCs w:val="24"/>
+        </w:rPr>
+        <w:t>ajouter des vêtements à son dressing virtuel, les visualiser, les modifier et les supprimer.</w:t>
+      </w:r>
+      <w:r>
+        <w:rPr>
+          <w:rFonts w:ascii="Times New Roman" w:eastAsia="Arial Unicode MS" w:hAnsi="Times New Roman" w:cs="Times New Roman"/>
+          <w:sz w:val="24"/>
+          <w:szCs w:val="24"/>
+        </w:rPr>
+        <w:t xml:space="preserve"> Il doit également pouvoir voir la météo du jour.</w:t>
+      </w:r>
+    </w:p>
+    <w:p>
+      <w:pPr>
+        <w:pStyle w:val="Corps"/>
+        <w:ind w:left="750"/>
+        <w:rPr>
+          <w:rFonts w:ascii="Times New Roman" w:eastAsia="Arial Unicode MS" w:hAnsi="Times New Roman" w:cs="Times New Roman"/>
+          <w:sz w:val="24"/>
+          <w:szCs w:val="24"/>
+        </w:rPr>
+      </w:pPr>
+    </w:p>
+    <w:p>
+      <w:pPr>
+        <w:pStyle w:val="Corps"/>
+        <w:ind w:left="750"/>
+        <w:rPr>
+          <w:rFonts w:ascii="Times New Roman" w:eastAsia="Arial Unicode MS" w:hAnsi="Times New Roman" w:cs="Times New Roman"/>
+          <w:sz w:val="24"/>
+          <w:szCs w:val="24"/>
+        </w:rPr>
+      </w:pPr>
+      <w:r>
+        <w:rPr>
+          <w:rFonts w:ascii="Times New Roman" w:eastAsia="Arial Unicode MS" w:hAnsi="Times New Roman" w:cs="Times New Roman"/>
+          <w:sz w:val="24"/>
+          <w:szCs w:val="24"/>
+        </w:rPr>
+        <w:t>Dans la version 2 du projet, l’utilisateur doit également pouvoir générer aléatoirement des tenues selon certains critères</w:t>
+      </w:r>
+      <w:r>
+        <w:rPr>
+          <w:rFonts w:ascii="Times New Roman" w:eastAsia="Arial Unicode MS" w:hAnsi="Times New Roman" w:cs="Times New Roman"/>
+          <w:sz w:val="24"/>
+          <w:szCs w:val="24"/>
+        </w:rPr>
+        <w:t xml:space="preserve">, et sauvegarder ces tenues, en créer de nouvelles, les visualiser, les modifier, et les supprimer. </w:t>
+      </w:r>
+    </w:p>
+    <w:p>
+      <w:pPr>
+        <w:pStyle w:val="Corps"/>
+        <w:ind w:left="750"/>
+        <w:rPr>
+          <w:rFonts w:ascii="Times New Roman" w:eastAsia="Arial Unicode MS" w:hAnsi="Times New Roman" w:cs="Times New Roman"/>
+          <w:sz w:val="24"/>
+          <w:szCs w:val="24"/>
+        </w:rPr>
+      </w:pPr>
+    </w:p>
+    <w:p>
+      <w:pPr>
+        <w:pStyle w:val="Corps"/>
+        <w:ind w:left="750"/>
+        <w:rPr>
+          <w:rFonts w:ascii="Times New Roman" w:eastAsia="Arial Unicode MS" w:hAnsi="Times New Roman" w:cs="Times New Roman"/>
+          <w:sz w:val="24"/>
+          <w:szCs w:val="24"/>
+        </w:rPr>
+      </w:pPr>
+      <w:r>
+        <w:rPr>
+          <w:rFonts w:ascii="Times New Roman" w:eastAsia="Arial Unicode MS" w:hAnsi="Times New Roman" w:cs="Times New Roman"/>
+          <w:sz w:val="24"/>
+          <w:szCs w:val="24"/>
+        </w:rPr>
+        <w:t xml:space="preserve">Dans la version 3 du projet, la tenue sera composée directement en fonction de la météo, </w:t>
+      </w:r>
+      <w:r>
+        <w:rPr>
+          <w:rFonts w:ascii="Times New Roman" w:eastAsia="Arial Unicode MS" w:hAnsi="Times New Roman" w:cs="Times New Roman"/>
+          <w:sz w:val="24"/>
+          <w:szCs w:val="24"/>
+        </w:rPr>
+        <w:t>du machine learning</w:t>
+      </w:r>
+      <w:r>
+        <w:rPr>
+          <w:rFonts w:ascii="Times New Roman" w:eastAsia="Arial Unicode MS" w:hAnsi="Times New Roman" w:cs="Times New Roman"/>
+          <w:sz w:val="24"/>
+          <w:szCs w:val="24"/>
+        </w:rPr>
+        <w:t xml:space="preserve"> sera ajouté</w:t>
+      </w:r>
+      <w:r>
+        <w:rPr>
+          <w:rFonts w:ascii="Times New Roman" w:eastAsia="Arial Unicode MS" w:hAnsi="Times New Roman" w:cs="Times New Roman"/>
+          <w:sz w:val="24"/>
+          <w:szCs w:val="24"/>
+        </w:rPr>
+        <w:t xml:space="preserve"> pour apprendre au programme les goûts de l’utilisateur en fonction des tenues précédemment créées manuellement,</w:t>
+      </w:r>
+      <w:r>
+        <w:rPr>
+          <w:rFonts w:ascii="Times New Roman" w:eastAsia="Arial Unicode MS" w:hAnsi="Times New Roman" w:cs="Times New Roman"/>
+          <w:sz w:val="24"/>
+          <w:szCs w:val="24"/>
+        </w:rPr>
+        <w:t xml:space="preserve"> et un partenariat avec des sites qui vendent des vêtements pourra être mis en place (espaces publicitaires dédiés). </w:t>
+      </w:r>
+    </w:p>
+    <w:p>
+      <w:pPr>
+        <w:pStyle w:val="Corps"/>
+        <w:rPr>
+          <w:rFonts w:ascii="Times New Roman" w:hAnsi="Times New Roman" w:cs="Times New Roman"/>
+          <w:sz w:val="24"/>
+          <w:szCs w:val="24"/>
+        </w:rPr>
+      </w:pPr>
+    </w:p>
+    <w:p>
+      <w:pPr>
+        <w:pStyle w:val="Corps"/>
+        <w:rPr>
+          <w:rFonts w:ascii="Times New Roman" w:hAnsi="Times New Roman" w:cs="Times New Roman"/>
+          <w:sz w:val="24"/>
+          <w:szCs w:val="24"/>
+        </w:rPr>
+      </w:pPr>
+    </w:p>
+    <w:p>
+      <w:pPr>
+        <w:pStyle w:val="Titre1"/>
+        <w:rPr>
+          <w:rFonts w:cs="Times New Roman"/>
+        </w:rPr>
+      </w:pPr>
+      <w:bookmarkStart w:id="5" w:name="_Toc13407137"/>
+      <w:r>
+        <w:rPr>
+          <w:rFonts w:eastAsia="Arial Unicode MS" w:cs="Times New Roman"/>
+        </w:rPr>
+        <w:t>Graphisme et ergonomie</w:t>
+      </w:r>
       <w:bookmarkEnd w:id="5"/>
-    </w:p>
-    <w:p>
-      <w:pPr>
-        <w:pStyle w:val="Corps"/>
-        <w:ind w:left="750"/>
-        <w:rPr>
-          <w:rFonts w:ascii="Times New Roman" w:eastAsia="Arial Unicode MS" w:hAnsi="Times New Roman" w:cs="Times New Roman"/>
-          <w:sz w:val="24"/>
-          <w:szCs w:val="24"/>
-        </w:rPr>
-      </w:pPr>
-    </w:p>
-    <w:p>
-      <w:pPr>
-        <w:pStyle w:val="Corps"/>
-        <w:ind w:left="750"/>
-        <w:rPr>
-          <w:rFonts w:ascii="Times New Roman" w:eastAsia="Arial Unicode MS" w:hAnsi="Times New Roman" w:cs="Times New Roman"/>
-          <w:sz w:val="24"/>
-          <w:szCs w:val="24"/>
-        </w:rPr>
-      </w:pPr>
-      <w:r>
-        <w:rPr>
-          <w:rFonts w:ascii="Times New Roman" w:eastAsia="Arial Unicode MS" w:hAnsi="Times New Roman" w:cs="Times New Roman"/>
-          <w:sz w:val="24"/>
-          <w:szCs w:val="24"/>
-        </w:rPr>
-        <w:t>L’utilisateur doit pouvoir créer un compte</w:t>
-      </w:r>
-      <w:r>
-        <w:rPr>
-          <w:rFonts w:ascii="Times New Roman" w:eastAsia="Arial Unicode MS" w:hAnsi="Times New Roman" w:cs="Times New Roman"/>
-          <w:sz w:val="24"/>
-          <w:szCs w:val="24"/>
-        </w:rPr>
-        <w:t xml:space="preserve">, </w:t>
-      </w:r>
-      <w:r>
-        <w:rPr>
-          <w:rFonts w:ascii="Times New Roman" w:eastAsia="Arial Unicode MS" w:hAnsi="Times New Roman" w:cs="Times New Roman"/>
-          <w:sz w:val="24"/>
-          <w:szCs w:val="24"/>
-        </w:rPr>
-        <w:t xml:space="preserve">s’y connecter, </w:t>
-      </w:r>
-      <w:r>
-        <w:rPr>
-          <w:rFonts w:ascii="Times New Roman" w:eastAsia="Arial Unicode MS" w:hAnsi="Times New Roman" w:cs="Times New Roman"/>
-          <w:sz w:val="24"/>
-          <w:szCs w:val="24"/>
-        </w:rPr>
-        <w:t>ajouter des vêtements à son dressing virtuel, les visualiser, les modifier et les supprimer.</w:t>
-      </w:r>
-      <w:r>
-        <w:rPr>
-          <w:rFonts w:ascii="Times New Roman" w:eastAsia="Arial Unicode MS" w:hAnsi="Times New Roman" w:cs="Times New Roman"/>
-          <w:sz w:val="24"/>
-          <w:szCs w:val="24"/>
-        </w:rPr>
-        <w:t xml:space="preserve"> Il doit également pouvoir voir la météo du jour.</w:t>
-      </w:r>
-    </w:p>
-    <w:p>
-      <w:pPr>
-        <w:pStyle w:val="Corps"/>
-        <w:ind w:left="750"/>
-        <w:rPr>
-          <w:rFonts w:ascii="Times New Roman" w:eastAsia="Arial Unicode MS" w:hAnsi="Times New Roman" w:cs="Times New Roman"/>
-          <w:sz w:val="24"/>
-          <w:szCs w:val="24"/>
-        </w:rPr>
-      </w:pPr>
-    </w:p>
-    <w:p>
-      <w:pPr>
-        <w:pStyle w:val="Corps"/>
-        <w:ind w:left="750"/>
-        <w:rPr>
-          <w:rFonts w:ascii="Times New Roman" w:eastAsia="Arial Unicode MS" w:hAnsi="Times New Roman" w:cs="Times New Roman"/>
-          <w:sz w:val="24"/>
-          <w:szCs w:val="24"/>
-        </w:rPr>
-      </w:pPr>
-      <w:r>
-        <w:rPr>
-          <w:rFonts w:ascii="Times New Roman" w:eastAsia="Arial Unicode MS" w:hAnsi="Times New Roman" w:cs="Times New Roman"/>
-          <w:sz w:val="24"/>
-          <w:szCs w:val="24"/>
-        </w:rPr>
-        <w:t>Dans la version 2 du projet, l’utilisateur doit également pouvoir générer aléatoirement des tenues selon certains critères</w:t>
-      </w:r>
-      <w:r>
-        <w:rPr>
-          <w:rFonts w:ascii="Times New Roman" w:eastAsia="Arial Unicode MS" w:hAnsi="Times New Roman" w:cs="Times New Roman"/>
-          <w:sz w:val="24"/>
-          <w:szCs w:val="24"/>
-        </w:rPr>
-        <w:t xml:space="preserve">, et sauvegarder ces tenues, en créer de nouvelles, les visualiser, les modifier, et les supprimer. </w:t>
-      </w:r>
-    </w:p>
-    <w:p>
-      <w:pPr>
-        <w:pStyle w:val="Corps"/>
-        <w:ind w:left="750"/>
-        <w:rPr>
-          <w:rFonts w:ascii="Times New Roman" w:eastAsia="Arial Unicode MS" w:hAnsi="Times New Roman" w:cs="Times New Roman"/>
-          <w:sz w:val="24"/>
-          <w:szCs w:val="24"/>
-        </w:rPr>
-      </w:pPr>
-    </w:p>
-    <w:p>
-      <w:pPr>
-        <w:pStyle w:val="Corps"/>
-        <w:ind w:left="750"/>
-        <w:rPr>
-          <w:rFonts w:ascii="Times New Roman" w:eastAsia="Arial Unicode MS" w:hAnsi="Times New Roman" w:cs="Times New Roman"/>
-          <w:sz w:val="24"/>
-          <w:szCs w:val="24"/>
-        </w:rPr>
-      </w:pPr>
-      <w:r>
-        <w:rPr>
-          <w:rFonts w:ascii="Times New Roman" w:eastAsia="Arial Unicode MS" w:hAnsi="Times New Roman" w:cs="Times New Roman"/>
-          <w:sz w:val="24"/>
-          <w:szCs w:val="24"/>
-        </w:rPr>
-        <w:t xml:space="preserve">Dans la version 3 du projet, la tenue sera composée directement en fonction de la météo, </w:t>
-      </w:r>
-      <w:r>
-        <w:rPr>
-          <w:rFonts w:ascii="Times New Roman" w:eastAsia="Arial Unicode MS" w:hAnsi="Times New Roman" w:cs="Times New Roman"/>
-          <w:sz w:val="24"/>
-          <w:szCs w:val="24"/>
-        </w:rPr>
-        <w:t xml:space="preserve">du machine </w:t>
-      </w:r>
-      <w:proofErr w:type="spellStart"/>
-      <w:r>
-        <w:rPr>
-          <w:rFonts w:ascii="Times New Roman" w:eastAsia="Arial Unicode MS" w:hAnsi="Times New Roman" w:cs="Times New Roman"/>
-          <w:sz w:val="24"/>
-          <w:szCs w:val="24"/>
-        </w:rPr>
-        <w:t>learning</w:t>
-      </w:r>
-      <w:proofErr w:type="spellEnd"/>
-      <w:r>
-        <w:rPr>
-          <w:rFonts w:ascii="Times New Roman" w:eastAsia="Arial Unicode MS" w:hAnsi="Times New Roman" w:cs="Times New Roman"/>
-          <w:sz w:val="24"/>
-          <w:szCs w:val="24"/>
-        </w:rPr>
-        <w:t xml:space="preserve"> sera ajouté</w:t>
-      </w:r>
-      <w:r>
-        <w:rPr>
-          <w:rFonts w:ascii="Times New Roman" w:eastAsia="Arial Unicode MS" w:hAnsi="Times New Roman" w:cs="Times New Roman"/>
-          <w:sz w:val="24"/>
-          <w:szCs w:val="24"/>
-        </w:rPr>
-        <w:t xml:space="preserve"> pour apprendre au programme les goûts de l’utilisateur en fonction des tenues précédemment créées manuellement,</w:t>
-      </w:r>
-      <w:r>
-        <w:rPr>
-          <w:rFonts w:ascii="Times New Roman" w:eastAsia="Arial Unicode MS" w:hAnsi="Times New Roman" w:cs="Times New Roman"/>
-          <w:sz w:val="24"/>
-          <w:szCs w:val="24"/>
-        </w:rPr>
-        <w:t xml:space="preserve"> et un partenariat avec des sites qui vendent des vêtements pourra être mis en place (espaces publicitaires dédiés). </w:t>
-      </w:r>
-    </w:p>
-    <w:p>
-      <w:pPr>
-        <w:pStyle w:val="Corps"/>
-        <w:rPr>
-          <w:rFonts w:ascii="Times New Roman" w:hAnsi="Times New Roman" w:cs="Times New Roman"/>
-          <w:sz w:val="24"/>
-          <w:szCs w:val="24"/>
-        </w:rPr>
-      </w:pPr>
-    </w:p>
-    <w:p>
-      <w:pPr>
-        <w:pStyle w:val="Corps"/>
-        <w:rPr>
-          <w:rFonts w:ascii="Times New Roman" w:hAnsi="Times New Roman" w:cs="Times New Roman"/>
-          <w:sz w:val="24"/>
-          <w:szCs w:val="24"/>
-        </w:rPr>
-      </w:pPr>
-    </w:p>
-    <w:p>
-      <w:pPr>
-        <w:pStyle w:val="Titre1"/>
-        <w:rPr>
-          <w:rFonts w:cs="Times New Roman"/>
-        </w:rPr>
-      </w:pPr>
-      <w:bookmarkStart w:id="6" w:name="_Toc13407137"/>
-      <w:r>
-        <w:rPr>
-          <w:rFonts w:eastAsia="Arial Unicode MS" w:cs="Times New Roman"/>
-        </w:rPr>
-        <w:t>Graphisme et ergonomie</w:t>
-      </w:r>
-      <w:bookmarkEnd w:id="6"/>
     </w:p>
     <w:p>
       <w:pPr>
@@ -2944,14 +2879,14 @@
           <w:rFonts w:eastAsia="Arial Unicode MS" w:cs="Times New Roman"/>
         </w:rPr>
       </w:pPr>
-      <w:bookmarkStart w:id="7" w:name="_Toc13407138"/>
+      <w:bookmarkStart w:id="6" w:name="_Toc13407138"/>
       <w:r>
         <w:rPr>
           <w:rFonts w:eastAsia="Arial Unicode MS" w:cs="Times New Roman"/>
         </w:rPr>
         <w:t>La charte graphique</w:t>
       </w:r>
-      <w:bookmarkEnd w:id="7"/>
+      <w:bookmarkEnd w:id="6"/>
     </w:p>
     <w:p>
       <w:pPr>
@@ -3146,23 +3081,13 @@
         </w:rPr>
         <w:t xml:space="preserve">La police des titres est la police </w:t>
       </w:r>
-      <w:proofErr w:type="spellStart"/>
       <w:r>
         <w:rPr>
           <w:rFonts w:ascii="Times New Roman" w:hAnsi="Times New Roman" w:cs="Times New Roman"/>
           <w:sz w:val="24"/>
           <w:szCs w:val="24"/>
         </w:rPr>
-        <w:t>Cutive</w:t>
-      </w:r>
-      <w:proofErr w:type="spellEnd"/>
-      <w:r>
-        <w:rPr>
-          <w:rFonts w:ascii="Times New Roman" w:hAnsi="Times New Roman" w:cs="Times New Roman"/>
-          <w:sz w:val="24"/>
-          <w:szCs w:val="24"/>
-        </w:rPr>
-        <w:t xml:space="preserve"> Mono (Google Font, libre de droits).</w:t>
+        <w:t>Cutive Mono (Google Font, libre de droits).</w:t>
       </w:r>
     </w:p>
     <w:p>
@@ -3185,25 +3110,7 @@
           <w:sz w:val="24"/>
           <w:szCs w:val="24"/>
         </w:rPr>
-        <w:t xml:space="preserve">La police des textes est la police </w:t>
-      </w:r>
-      <w:proofErr w:type="spellStart"/>
-      <w:r>
-        <w:rPr>
-          <w:rFonts w:ascii="Times New Roman" w:hAnsi="Times New Roman" w:cs="Times New Roman"/>
-          <w:sz w:val="24"/>
-          <w:szCs w:val="24"/>
-        </w:rPr>
-        <w:t>Roboto</w:t>
-      </w:r>
-      <w:proofErr w:type="spellEnd"/>
-      <w:r>
-        <w:rPr>
-          <w:rFonts w:ascii="Times New Roman" w:hAnsi="Times New Roman" w:cs="Times New Roman"/>
-          <w:sz w:val="24"/>
-          <w:szCs w:val="24"/>
-        </w:rPr>
-        <w:t xml:space="preserve"> (Google Font, libre de droits).</w:t>
+        <w:t>La police des textes est la police Roboto (Google Font, libre de droits).</w:t>
       </w:r>
     </w:p>
     <w:p>
@@ -3272,43 +3179,7 @@
           <w:sz w:val="24"/>
           <w:szCs w:val="24"/>
         </w:rPr>
-        <w:t xml:space="preserve">Le logo est constitué des caractères : </w:t>
-      </w:r>
-      <w:proofErr w:type="spellStart"/>
-      <w:r>
-        <w:rPr>
-          <w:rFonts w:ascii="Times New Roman" w:hAnsi="Times New Roman" w:cs="Times New Roman"/>
-          <w:sz w:val="24"/>
-          <w:szCs w:val="24"/>
-        </w:rPr>
-        <w:t>MonDressing</w:t>
-      </w:r>
-      <w:proofErr w:type="spellEnd"/>
-      <w:r>
-        <w:rPr>
-          <w:rFonts w:ascii="Times New Roman" w:hAnsi="Times New Roman" w:cs="Times New Roman"/>
-          <w:sz w:val="24"/>
-          <w:szCs w:val="24"/>
-        </w:rPr>
-        <w:t xml:space="preserve"> écrits en blanc (#FFF) sur fond bleu thème principal (#4DE8BE) et écriture </w:t>
-      </w:r>
-      <w:proofErr w:type="spellStart"/>
-      <w:r>
-        <w:rPr>
-          <w:rFonts w:ascii="Times New Roman" w:hAnsi="Times New Roman" w:cs="Times New Roman"/>
-          <w:sz w:val="24"/>
-          <w:szCs w:val="24"/>
-        </w:rPr>
-        <w:t>Srisakdi</w:t>
-      </w:r>
-      <w:proofErr w:type="spellEnd"/>
-      <w:r>
-        <w:rPr>
-          <w:rFonts w:ascii="Times New Roman" w:hAnsi="Times New Roman" w:cs="Times New Roman"/>
-          <w:sz w:val="24"/>
-          <w:szCs w:val="24"/>
-        </w:rPr>
-        <w:t xml:space="preserve"> (Google Font, libre de droits). Il n’apparait que dans la barre de navigation.</w:t>
+        <w:t>Le logo est constitué des caractères : MonDressing écrits en blanc (#FFF) sur fond bleu thème principal (#4DE8BE) et écriture Srisakdi (Google Font, libre de droits). Il n’apparait que dans la barre de navigation.</w:t>
       </w:r>
     </w:p>
     <w:p>
@@ -3368,14 +3239,14 @@
           <w:rFonts w:eastAsia="Arial Unicode MS" w:cs="Times New Roman"/>
         </w:rPr>
       </w:pPr>
-      <w:bookmarkStart w:id="8" w:name="_Toc13407139"/>
+      <w:bookmarkStart w:id="7" w:name="_Toc13407139"/>
       <w:r>
         <w:rPr>
           <w:rFonts w:eastAsia="Arial Unicode MS" w:cs="Times New Roman"/>
         </w:rPr>
         <w:t>Wireframe et Maquettage</w:t>
       </w:r>
-      <w:bookmarkEnd w:id="8"/>
+      <w:bookmarkEnd w:id="7"/>
     </w:p>
     <w:p>
       <w:pPr>
@@ -3387,7 +3258,7 @@
           <w:lang w:eastAsia="fr-FR"/>
         </w:rPr>
       </w:pPr>
-      <w:bookmarkStart w:id="9" w:name="_Toc13407140"/>
+      <w:bookmarkStart w:id="8" w:name="_Toc13407140"/>
       <w:r>
         <w:rPr>
           <w:rFonts w:eastAsia="Arial Unicode MS" w:cs="Times New Roman"/>
@@ -3466,54 +3337,46 @@
           </wp:anchor>
         </w:drawing>
       </w:r>
-      <w:proofErr w:type="spellStart"/>
       <w:r>
         <w:rPr>
           <w:rFonts w:eastAsia="Arial Unicode MS" w:cs="Times New Roman"/>
         </w:rPr>
-        <w:t>Moodboard</w:t>
-      </w:r>
-      <w:proofErr w:type="spellEnd"/>
+        <w:t>Moodboard :</w:t>
+      </w:r>
+      <w:bookmarkEnd w:id="8"/>
       <w:r>
         <w:rPr>
           <w:rFonts w:eastAsia="Arial Unicode MS" w:cs="Times New Roman"/>
         </w:rPr>
-        <w:t> :</w:t>
+        <w:t xml:space="preserve"> </w:t>
+      </w:r>
+    </w:p>
+    <w:p>
+      <w:pPr>
+        <w:pStyle w:val="Corps"/>
+        <w:ind w:left="390"/>
+        <w:rPr>
+          <w:rFonts w:ascii="Times New Roman" w:eastAsia="Arial Unicode MS" w:hAnsi="Times New Roman" w:cs="Times New Roman"/>
+          <w:sz w:val="24"/>
+          <w:szCs w:val="24"/>
+        </w:rPr>
+      </w:pPr>
+    </w:p>
+    <w:p>
+      <w:pPr>
+        <w:pStyle w:val="Titre3"/>
+        <w:rPr>
+          <w:rFonts w:eastAsia="Arial Unicode MS" w:cs="Times New Roman"/>
+        </w:rPr>
+      </w:pPr>
+      <w:bookmarkStart w:id="9" w:name="_Toc13407141"/>
+      <w:r>
+        <w:rPr>
+          <w:rFonts w:eastAsia="Arial Unicode MS" w:cs="Times New Roman"/>
+        </w:rPr>
+        <w:t>Maquettes :</w:t>
       </w:r>
       <w:bookmarkEnd w:id="9"/>
-      <w:r>
-        <w:rPr>
-          <w:rFonts w:eastAsia="Arial Unicode MS" w:cs="Times New Roman"/>
-        </w:rPr>
-        <w:t xml:space="preserve"> </w:t>
-      </w:r>
-    </w:p>
-    <w:p>
-      <w:pPr>
-        <w:pStyle w:val="Corps"/>
-        <w:ind w:left="390"/>
-        <w:rPr>
-          <w:rFonts w:ascii="Times New Roman" w:eastAsia="Arial Unicode MS" w:hAnsi="Times New Roman" w:cs="Times New Roman"/>
-          <w:sz w:val="24"/>
-          <w:szCs w:val="24"/>
-        </w:rPr>
-      </w:pPr>
-    </w:p>
-    <w:p>
-      <w:pPr>
-        <w:pStyle w:val="Titre3"/>
-        <w:rPr>
-          <w:rFonts w:eastAsia="Arial Unicode MS" w:cs="Times New Roman"/>
-        </w:rPr>
-      </w:pPr>
-      <w:bookmarkStart w:id="10" w:name="_Toc13407141"/>
-      <w:r>
-        <w:rPr>
-          <w:rFonts w:eastAsia="Arial Unicode MS" w:cs="Times New Roman"/>
-        </w:rPr>
-        <w:t>Maquettes :</w:t>
-      </w:r>
-      <w:bookmarkEnd w:id="10"/>
     </w:p>
     <w:p>
       <w:pPr>
@@ -5081,23 +4944,7 @@
           <w:szCs w:val="24"/>
         </w:rPr>
         <w:lastRenderedPageBreak/>
-        <w:t>Modale de visualisation d’u</w:t>
-      </w:r>
-      <w:r>
-        <w:rPr>
-          <w:rFonts w:ascii="Times New Roman" w:eastAsia="Arial Unicode MS" w:hAnsi="Times New Roman" w:cs="Times New Roman"/>
-          <w:sz w:val="24"/>
-          <w:szCs w:val="24"/>
-        </w:rPr>
-        <w:t xml:space="preserve">ne tenue </w:t>
-      </w:r>
-      <w:r>
-        <w:rPr>
-          <w:rFonts w:ascii="Times New Roman" w:eastAsia="Arial Unicode MS" w:hAnsi="Times New Roman" w:cs="Times New Roman"/>
-          <w:sz w:val="24"/>
-          <w:szCs w:val="24"/>
-        </w:rPr>
-        <w:t>spécifique</w:t>
+        <w:t>Modale de visualisation d’une tenue spécifique</w:t>
       </w:r>
     </w:p>
     <w:p>
@@ -6007,7 +5854,7 @@
           <w:rFonts w:cs="Times New Roman"/>
         </w:rPr>
       </w:pPr>
-      <w:bookmarkStart w:id="11" w:name="_Toc13407142"/>
+      <w:bookmarkStart w:id="10" w:name="_Toc13407142"/>
       <w:r>
         <w:rPr>
           <w:rFonts w:eastAsia="Arial Unicode MS" w:cs="Times New Roman"/>
@@ -6015,7 +5862,7 @@
         <w:lastRenderedPageBreak/>
         <w:t>Spécificités et livrables</w:t>
       </w:r>
-      <w:bookmarkEnd w:id="11"/>
+      <w:bookmarkEnd w:id="10"/>
       <w:r>
         <w:rPr>
           <w:rFonts w:eastAsia="Arial Unicode MS" w:cs="Times New Roman"/>
@@ -6040,14 +5887,14 @@
         </w:rPr>
         <w:t xml:space="preserve"> </w:t>
       </w:r>
-      <w:bookmarkStart w:id="12" w:name="_Toc13407143"/>
+      <w:bookmarkStart w:id="11" w:name="_Toc13407143"/>
       <w:r>
         <w:rPr>
           <w:rFonts w:eastAsia="Arial Unicode MS" w:cs="Times New Roman"/>
         </w:rPr>
         <w:t>Le contenu de votre site</w:t>
       </w:r>
-      <w:bookmarkEnd w:id="12"/>
+      <w:bookmarkEnd w:id="11"/>
       <w:r>
         <w:rPr>
           <w:rFonts w:eastAsia="Arial Unicode MS" w:cs="Times New Roman"/>
@@ -6154,15 +6001,7 @@
           <w:sz w:val="24"/>
           <w:szCs w:val="24"/>
         </w:rPr>
-        <w:t>, la modale de visualisation d’u</w:t>
-      </w:r>
-      <w:r>
-        <w:rPr>
-          <w:rFonts w:ascii="Times New Roman" w:eastAsia="Arial Unicode MS" w:hAnsi="Times New Roman" w:cs="Times New Roman"/>
-          <w:sz w:val="24"/>
-          <w:szCs w:val="24"/>
-        </w:rPr>
-        <w:t>ne tenue</w:t>
+        <w:t>, la modale de visualisation d’une tenue</w:t>
       </w:r>
       <w:r>
         <w:rPr>
@@ -6561,191 +6400,135 @@
           <w:rFonts w:eastAsia="Arial Unicode MS" w:cs="Times New Roman"/>
         </w:rPr>
       </w:pPr>
-      <w:bookmarkStart w:id="13" w:name="_Toc13407144"/>
+      <w:bookmarkStart w:id="12" w:name="_Toc13407144"/>
       <w:r>
         <w:rPr>
           <w:rFonts w:eastAsia="Arial Unicode MS" w:cs="Times New Roman"/>
         </w:rPr>
         <w:t>Contraintes techniques</w:t>
       </w:r>
+      <w:bookmarkEnd w:id="12"/>
+      <w:r>
+        <w:rPr>
+          <w:rFonts w:eastAsia="Arial Unicode MS" w:cs="Times New Roman"/>
+        </w:rPr>
+        <w:t xml:space="preserve"> </w:t>
+      </w:r>
+    </w:p>
+    <w:p>
+      <w:pPr>
+        <w:pStyle w:val="Corps"/>
+        <w:ind w:left="390"/>
+        <w:rPr>
+          <w:rFonts w:ascii="Times New Roman" w:hAnsi="Times New Roman" w:cs="Times New Roman"/>
+          <w:sz w:val="24"/>
+          <w:szCs w:val="24"/>
+        </w:rPr>
+      </w:pPr>
+      <w:r>
+        <w:rPr>
+          <w:rFonts w:ascii="Times New Roman" w:hAnsi="Times New Roman" w:cs="Times New Roman"/>
+          <w:sz w:val="24"/>
+          <w:szCs w:val="24"/>
+        </w:rPr>
+        <w:t>L</w:t>
+      </w:r>
+      <w:r>
+        <w:rPr>
+          <w:rFonts w:ascii="Times New Roman" w:hAnsi="Times New Roman" w:cs="Times New Roman"/>
+          <w:sz w:val="24"/>
+          <w:szCs w:val="24"/>
+        </w:rPr>
+        <w:t xml:space="preserve">’hébergement du site sera en local dans un premier temps. </w:t>
+      </w:r>
+    </w:p>
+    <w:p>
+      <w:pPr>
+        <w:pStyle w:val="Corps"/>
+        <w:ind w:left="390"/>
+        <w:rPr>
+          <w:rFonts w:ascii="Times New Roman" w:hAnsi="Times New Roman" w:cs="Times New Roman"/>
+          <w:sz w:val="24"/>
+          <w:szCs w:val="24"/>
+        </w:rPr>
+      </w:pPr>
+      <w:r>
+        <w:rPr>
+          <w:rFonts w:ascii="Times New Roman" w:hAnsi="Times New Roman" w:cs="Times New Roman"/>
+          <w:sz w:val="24"/>
+          <w:szCs w:val="24"/>
+        </w:rPr>
+        <w:t>Le site doit être responsive, car il doit pouvoir être utilisé sur des terminaux différents (téléphone, tablette, ordinateur…).</w:t>
+      </w:r>
+    </w:p>
+    <w:p>
+      <w:pPr>
+        <w:pStyle w:val="Corps"/>
+        <w:ind w:left="390"/>
+        <w:rPr>
+          <w:rFonts w:ascii="Times New Roman" w:hAnsi="Times New Roman" w:cs="Times New Roman"/>
+          <w:sz w:val="24"/>
+          <w:szCs w:val="24"/>
+        </w:rPr>
+      </w:pPr>
+      <w:r>
+        <w:rPr>
+          <w:rFonts w:ascii="Times New Roman" w:hAnsi="Times New Roman" w:cs="Times New Roman"/>
+          <w:sz w:val="24"/>
+          <w:szCs w:val="24"/>
+        </w:rPr>
+        <w:t>Les technologies à utiliser sont le framework Angular 6 coté front</w:t>
+      </w:r>
+      <w:r>
+        <w:rPr>
+          <w:rFonts w:ascii="Times New Roman" w:hAnsi="Times New Roman" w:cs="Times New Roman"/>
+          <w:sz w:val="24"/>
+          <w:szCs w:val="24"/>
+        </w:rPr>
+        <w:t xml:space="preserve">, </w:t>
+      </w:r>
+      <w:r>
+        <w:rPr>
+          <w:rFonts w:ascii="Times New Roman" w:hAnsi="Times New Roman" w:cs="Times New Roman"/>
+          <w:sz w:val="24"/>
+          <w:szCs w:val="24"/>
+        </w:rPr>
+        <w:t>le serveur NodeJs</w:t>
+      </w:r>
+      <w:r>
+        <w:rPr>
+          <w:rFonts w:ascii="Times New Roman" w:hAnsi="Times New Roman" w:cs="Times New Roman"/>
+          <w:sz w:val="24"/>
+          <w:szCs w:val="24"/>
+        </w:rPr>
+        <w:t>/Express</w:t>
+      </w:r>
+      <w:r>
+        <w:rPr>
+          <w:rFonts w:ascii="Times New Roman" w:hAnsi="Times New Roman" w:cs="Times New Roman"/>
+          <w:sz w:val="24"/>
+          <w:szCs w:val="24"/>
+        </w:rPr>
+        <w:t xml:space="preserve">, la base de </w:t>
+      </w:r>
+      <w:bookmarkStart w:id="13" w:name="_GoBack"/>
       <w:bookmarkEnd w:id="13"/>
       <w:r>
         <w:rPr>
-          <w:rFonts w:eastAsia="Arial Unicode MS" w:cs="Times New Roman"/>
-        </w:rPr>
-        <w:t xml:space="preserve"> </w:t>
-      </w:r>
-    </w:p>
-    <w:p>
-      <w:pPr>
-        <w:pStyle w:val="Corps"/>
-        <w:ind w:left="390"/>
-        <w:rPr>
           <w:rFonts w:ascii="Times New Roman" w:hAnsi="Times New Roman" w:cs="Times New Roman"/>
           <w:sz w:val="24"/>
           <w:szCs w:val="24"/>
         </w:rPr>
-      </w:pPr>
+        <w:t>données</w:t>
+      </w:r>
       <w:r>
         <w:rPr>
           <w:rFonts w:ascii="Times New Roman" w:hAnsi="Times New Roman" w:cs="Times New Roman"/>
           <w:sz w:val="24"/>
           <w:szCs w:val="24"/>
         </w:rPr>
-        <w:t>L</w:t>
-      </w:r>
-      <w:r>
-        <w:rPr>
-          <w:rFonts w:ascii="Times New Roman" w:hAnsi="Times New Roman" w:cs="Times New Roman"/>
-          <w:sz w:val="24"/>
-          <w:szCs w:val="24"/>
-        </w:rPr>
-        <w:t xml:space="preserve">’hébergement du site sera en local dans un premier temps. </w:t>
-      </w:r>
-    </w:p>
-    <w:p>
-      <w:pPr>
-        <w:pStyle w:val="Corps"/>
-        <w:ind w:left="390"/>
-        <w:rPr>
-          <w:rFonts w:ascii="Times New Roman" w:hAnsi="Times New Roman" w:cs="Times New Roman"/>
-          <w:sz w:val="24"/>
-          <w:szCs w:val="24"/>
-        </w:rPr>
-      </w:pPr>
-      <w:r>
-        <w:rPr>
-          <w:rFonts w:ascii="Times New Roman" w:hAnsi="Times New Roman" w:cs="Times New Roman"/>
-          <w:sz w:val="24"/>
-          <w:szCs w:val="24"/>
-        </w:rPr>
-        <w:t>Le site doit être responsive, car il doit pouvoir être utilisé sur des terminaux différents (téléphone, tablette, ordinateur…).</w:t>
-      </w:r>
-    </w:p>
-    <w:p>
-      <w:pPr>
-        <w:pStyle w:val="Corps"/>
-        <w:ind w:left="390"/>
-        <w:rPr>
-          <w:rFonts w:ascii="Times New Roman" w:hAnsi="Times New Roman" w:cs="Times New Roman"/>
-          <w:sz w:val="24"/>
-          <w:szCs w:val="24"/>
-        </w:rPr>
-      </w:pPr>
-      <w:r>
-        <w:rPr>
-          <w:rFonts w:ascii="Times New Roman" w:hAnsi="Times New Roman" w:cs="Times New Roman"/>
-          <w:sz w:val="24"/>
-          <w:szCs w:val="24"/>
-        </w:rPr>
-        <w:t xml:space="preserve">Les technologies à utiliser sont le </w:t>
-      </w:r>
-      <w:proofErr w:type="spellStart"/>
-      <w:r>
-        <w:rPr>
-          <w:rFonts w:ascii="Times New Roman" w:hAnsi="Times New Roman" w:cs="Times New Roman"/>
-          <w:sz w:val="24"/>
-          <w:szCs w:val="24"/>
-        </w:rPr>
-        <w:t>framework</w:t>
-      </w:r>
-      <w:proofErr w:type="spellEnd"/>
-      <w:r>
-        <w:rPr>
-          <w:rFonts w:ascii="Times New Roman" w:hAnsi="Times New Roman" w:cs="Times New Roman"/>
-          <w:sz w:val="24"/>
-          <w:szCs w:val="24"/>
-        </w:rPr>
-        <w:t xml:space="preserve"> </w:t>
-      </w:r>
-      <w:proofErr w:type="spellStart"/>
-      <w:r>
-        <w:rPr>
-          <w:rFonts w:ascii="Times New Roman" w:hAnsi="Times New Roman" w:cs="Times New Roman"/>
-          <w:sz w:val="24"/>
-          <w:szCs w:val="24"/>
-        </w:rPr>
-        <w:t>Angular</w:t>
-      </w:r>
-      <w:proofErr w:type="spellEnd"/>
-      <w:r>
-        <w:rPr>
-          <w:rFonts w:ascii="Times New Roman" w:hAnsi="Times New Roman" w:cs="Times New Roman"/>
-          <w:sz w:val="24"/>
-          <w:szCs w:val="24"/>
-        </w:rPr>
-        <w:t xml:space="preserve"> 6 coté front</w:t>
-      </w:r>
-      <w:r>
-        <w:rPr>
-          <w:rFonts w:ascii="Times New Roman" w:hAnsi="Times New Roman" w:cs="Times New Roman"/>
-          <w:sz w:val="24"/>
-          <w:szCs w:val="24"/>
-        </w:rPr>
-        <w:t xml:space="preserve">, </w:t>
-      </w:r>
-      <w:r>
-        <w:rPr>
-          <w:rFonts w:ascii="Times New Roman" w:hAnsi="Times New Roman" w:cs="Times New Roman"/>
-          <w:sz w:val="24"/>
-          <w:szCs w:val="24"/>
-        </w:rPr>
-        <w:t xml:space="preserve">le serveur </w:t>
-      </w:r>
-      <w:proofErr w:type="spellStart"/>
-      <w:r>
-        <w:rPr>
-          <w:rFonts w:ascii="Times New Roman" w:hAnsi="Times New Roman" w:cs="Times New Roman"/>
-          <w:sz w:val="24"/>
-          <w:szCs w:val="24"/>
-        </w:rPr>
-        <w:t>NodeJs</w:t>
-      </w:r>
-      <w:proofErr w:type="spellEnd"/>
-      <w:r>
-        <w:rPr>
-          <w:rFonts w:ascii="Times New Roman" w:hAnsi="Times New Roman" w:cs="Times New Roman"/>
-          <w:sz w:val="24"/>
-          <w:szCs w:val="24"/>
-        </w:rPr>
-        <w:t>/Express</w:t>
-      </w:r>
-      <w:r>
-        <w:rPr>
-          <w:rFonts w:ascii="Times New Roman" w:hAnsi="Times New Roman" w:cs="Times New Roman"/>
-          <w:sz w:val="24"/>
-          <w:szCs w:val="24"/>
-        </w:rPr>
-        <w:t xml:space="preserve">, la base de </w:t>
-      </w:r>
-      <w:proofErr w:type="gramStart"/>
-      <w:r>
-        <w:rPr>
-          <w:rFonts w:ascii="Times New Roman" w:hAnsi="Times New Roman" w:cs="Times New Roman"/>
-          <w:sz w:val="24"/>
-          <w:szCs w:val="24"/>
-        </w:rPr>
-        <w:t>donnés</w:t>
-      </w:r>
-      <w:proofErr w:type="gramEnd"/>
-      <w:r>
-        <w:rPr>
-          <w:rFonts w:ascii="Times New Roman" w:hAnsi="Times New Roman" w:cs="Times New Roman"/>
-          <w:sz w:val="24"/>
-          <w:szCs w:val="24"/>
-        </w:rPr>
-        <w:t xml:space="preserve"> </w:t>
-      </w:r>
-      <w:proofErr w:type="spellStart"/>
-      <w:r>
-        <w:rPr>
-          <w:rFonts w:ascii="Times New Roman" w:hAnsi="Times New Roman" w:cs="Times New Roman"/>
-          <w:sz w:val="24"/>
-          <w:szCs w:val="24"/>
-        </w:rPr>
-        <w:t>MySql</w:t>
-      </w:r>
-      <w:proofErr w:type="spellEnd"/>
+        <w:t xml:space="preserve"> MySql</w:t>
+      </w:r>
       <w:r>
         <w:rPr>
           <w:rFonts w:ascii="Times New Roman" w:hAnsi="Times New Roman" w:cs="Times New Roman"/>
@@ -6817,36 +6600,8 @@
           <w:sz w:val="24"/>
           <w:szCs w:val="24"/>
         </w:rPr>
-        <w:t xml:space="preserve">Les livrables attendus sont l’application </w:t>
-      </w:r>
-      <w:proofErr w:type="spellStart"/>
-      <w:r>
-        <w:rPr>
-          <w:rFonts w:ascii="Times New Roman" w:eastAsia="Arial Unicode MS" w:hAnsi="Times New Roman" w:cs="Times New Roman"/>
-          <w:sz w:val="24"/>
-          <w:szCs w:val="24"/>
-        </w:rPr>
-        <w:t>Angular</w:t>
-      </w:r>
-      <w:proofErr w:type="spellEnd"/>
-      <w:r>
-        <w:rPr>
-          <w:rFonts w:ascii="Times New Roman" w:eastAsia="Arial Unicode MS" w:hAnsi="Times New Roman" w:cs="Times New Roman"/>
-          <w:sz w:val="24"/>
-          <w:szCs w:val="24"/>
-        </w:rPr>
-        <w:t xml:space="preserve"> (front) et le serveur </w:t>
-      </w:r>
-      <w:proofErr w:type="spellStart"/>
-      <w:r>
-        <w:rPr>
-          <w:rFonts w:ascii="Times New Roman" w:eastAsia="Arial Unicode MS" w:hAnsi="Times New Roman" w:cs="Times New Roman"/>
-          <w:sz w:val="24"/>
-          <w:szCs w:val="24"/>
-        </w:rPr>
-        <w:t>NodeJs</w:t>
-      </w:r>
-      <w:proofErr w:type="spellEnd"/>
+        <w:t>Les livrables attendus sont l’application Angular (front) et le serveur NodeJs</w:t>
+      </w:r>
       <w:r>
         <w:rPr>
           <w:rFonts w:ascii="Times New Roman" w:eastAsia="Arial Unicode MS" w:hAnsi="Times New Roman" w:cs="Times New Roman"/>
@@ -6880,25 +6635,7 @@
           <w:sz w:val="24"/>
           <w:szCs w:val="24"/>
         </w:rPr>
-        <w:t xml:space="preserve">L’application </w:t>
-      </w:r>
-      <w:proofErr w:type="spellStart"/>
-      <w:r>
-        <w:rPr>
-          <w:rFonts w:ascii="Times New Roman" w:eastAsia="Arial Unicode MS" w:hAnsi="Times New Roman" w:cs="Times New Roman"/>
-          <w:sz w:val="24"/>
-          <w:szCs w:val="24"/>
-        </w:rPr>
-        <w:t>Angular</w:t>
-      </w:r>
-      <w:proofErr w:type="spellEnd"/>
-      <w:r>
-        <w:rPr>
-          <w:rFonts w:ascii="Times New Roman" w:eastAsia="Arial Unicode MS" w:hAnsi="Times New Roman" w:cs="Times New Roman"/>
-          <w:sz w:val="24"/>
-          <w:szCs w:val="24"/>
-        </w:rPr>
-        <w:t xml:space="preserve"> doit permettre à un utilisateur de créer, modifier, supprimer et lire des vêtements. </w:t>
+        <w:t xml:space="preserve">L’application Angular doit permettre à un utilisateur de créer, modifier, supprimer et lire des vêtements. </w:t>
       </w:r>
     </w:p>
     <w:p>
@@ -6917,43 +6654,7 @@
           <w:sz w:val="24"/>
           <w:szCs w:val="24"/>
         </w:rPr>
-        <w:t xml:space="preserve">La partie </w:t>
-      </w:r>
-      <w:proofErr w:type="spellStart"/>
-      <w:r>
-        <w:rPr>
-          <w:rFonts w:ascii="Times New Roman" w:eastAsia="Arial Unicode MS" w:hAnsi="Times New Roman" w:cs="Times New Roman"/>
-          <w:sz w:val="24"/>
-          <w:szCs w:val="24"/>
-        </w:rPr>
-        <w:t>NodeJs</w:t>
-      </w:r>
-      <w:proofErr w:type="spellEnd"/>
-      <w:r>
-        <w:rPr>
-          <w:rFonts w:ascii="Times New Roman" w:eastAsia="Arial Unicode MS" w:hAnsi="Times New Roman" w:cs="Times New Roman"/>
-          <w:sz w:val="24"/>
-          <w:szCs w:val="24"/>
-        </w:rPr>
-        <w:t xml:space="preserve">/Express doit recevoir et envoyer à </w:t>
-      </w:r>
-      <w:proofErr w:type="spellStart"/>
-      <w:r>
-        <w:rPr>
-          <w:rFonts w:ascii="Times New Roman" w:eastAsia="Arial Unicode MS" w:hAnsi="Times New Roman" w:cs="Times New Roman"/>
-          <w:sz w:val="24"/>
-          <w:szCs w:val="24"/>
-        </w:rPr>
-        <w:t>Angular</w:t>
-      </w:r>
-      <w:proofErr w:type="spellEnd"/>
-      <w:r>
-        <w:rPr>
-          <w:rFonts w:ascii="Times New Roman" w:eastAsia="Arial Unicode MS" w:hAnsi="Times New Roman" w:cs="Times New Roman"/>
-          <w:sz w:val="24"/>
-          <w:szCs w:val="24"/>
-        </w:rPr>
-        <w:t xml:space="preserve"> les données de la base de données. </w:t>
+        <w:t xml:space="preserve">La partie NodeJs/Express doit recevoir et envoyer à Angular les données de la base de données. </w:t>
       </w:r>
     </w:p>
     <w:p>
@@ -7149,29 +6850,7 @@
                 <w:szCs w:val="24"/>
                 <w:lang w:eastAsia="fr-FR"/>
               </w:rPr>
-              <w:t xml:space="preserve">Cahier des charges, </w:t>
-            </w:r>
-            <w:proofErr w:type="spellStart"/>
-            <w:r>
-              <w:rPr>
-                <w:rFonts w:ascii="Times New Roman" w:eastAsia="Times New Roman" w:hAnsi="Times New Roman" w:cs="Times New Roman"/>
-                <w:color w:val="000000"/>
-                <w:sz w:val="24"/>
-                <w:szCs w:val="24"/>
-                <w:lang w:eastAsia="fr-FR"/>
-              </w:rPr>
-              <w:t>Mockup</w:t>
-            </w:r>
-            <w:proofErr w:type="spellEnd"/>
-            <w:r>
-              <w:rPr>
-                <w:rFonts w:ascii="Times New Roman" w:eastAsia="Times New Roman" w:hAnsi="Times New Roman" w:cs="Times New Roman"/>
-                <w:color w:val="000000"/>
-                <w:sz w:val="24"/>
-                <w:szCs w:val="24"/>
-                <w:lang w:eastAsia="fr-FR"/>
-              </w:rPr>
-              <w:t>, Persona</w:t>
+              <w:t>Cahier des charges, Mockup, Persona</w:t>
             </w:r>
           </w:p>
         </w:tc>
@@ -7487,7 +7166,6 @@
                 <w:lang w:eastAsia="fr-FR"/>
               </w:rPr>
             </w:pPr>
-            <w:proofErr w:type="spellStart"/>
             <w:r>
               <w:rPr>
                 <w:rFonts w:ascii="Times New Roman" w:eastAsia="Times New Roman" w:hAnsi="Times New Roman" w:cs="Times New Roman"/>
@@ -7496,40 +7174,7 @@
                 <w:szCs w:val="24"/>
                 <w:lang w:eastAsia="fr-FR"/>
               </w:rPr>
-              <w:t>Front-end</w:t>
-            </w:r>
-            <w:proofErr w:type="spellEnd"/>
-            <w:r>
-              <w:rPr>
-                <w:rFonts w:ascii="Times New Roman" w:eastAsia="Times New Roman" w:hAnsi="Times New Roman" w:cs="Times New Roman"/>
-                <w:color w:val="000000"/>
-                <w:sz w:val="24"/>
-                <w:szCs w:val="24"/>
-                <w:lang w:eastAsia="fr-FR"/>
-              </w:rPr>
-              <w:t xml:space="preserve"> - </w:t>
-            </w:r>
-            <w:proofErr w:type="spellStart"/>
-            <w:r>
-              <w:rPr>
-                <w:rFonts w:ascii="Times New Roman" w:eastAsia="Times New Roman" w:hAnsi="Times New Roman" w:cs="Times New Roman"/>
-                <w:color w:val="000000"/>
-                <w:sz w:val="24"/>
-                <w:szCs w:val="24"/>
-                <w:lang w:eastAsia="fr-FR"/>
-              </w:rPr>
-              <w:t>Angular</w:t>
-            </w:r>
-            <w:proofErr w:type="spellEnd"/>
-            <w:r>
-              <w:rPr>
-                <w:rFonts w:ascii="Times New Roman" w:eastAsia="Times New Roman" w:hAnsi="Times New Roman" w:cs="Times New Roman"/>
-                <w:color w:val="000000"/>
-                <w:sz w:val="24"/>
-                <w:szCs w:val="24"/>
-                <w:lang w:eastAsia="fr-FR"/>
-              </w:rPr>
-              <w:t xml:space="preserve"> (13 components)</w:t>
+              <w:t>Front-end - Angular (13 components)</w:t>
             </w:r>
           </w:p>
         </w:tc>
@@ -7602,7 +7247,6 @@
                 <w:lang w:eastAsia="fr-FR"/>
               </w:rPr>
             </w:pPr>
-            <w:proofErr w:type="spellStart"/>
             <w:r>
               <w:rPr>
                 <w:rFonts w:ascii="Times New Roman" w:eastAsia="Times New Roman" w:hAnsi="Times New Roman" w:cs="Times New Roman"/>
@@ -7611,31 +7255,8 @@
                 <w:szCs w:val="24"/>
                 <w:lang w:eastAsia="fr-FR"/>
               </w:rPr>
-              <w:t>Back-end</w:t>
-            </w:r>
-            <w:proofErr w:type="spellEnd"/>
-            <w:r>
-              <w:rPr>
-                <w:rFonts w:ascii="Times New Roman" w:eastAsia="Times New Roman" w:hAnsi="Times New Roman" w:cs="Times New Roman"/>
-                <w:color w:val="000000"/>
-                <w:sz w:val="24"/>
-                <w:szCs w:val="24"/>
-                <w:lang w:eastAsia="fr-FR"/>
-              </w:rPr>
-              <w:t xml:space="preserve"> - </w:t>
-            </w:r>
-            <w:proofErr w:type="spellStart"/>
-            <w:r>
-              <w:rPr>
-                <w:rFonts w:ascii="Times New Roman" w:eastAsia="Times New Roman" w:hAnsi="Times New Roman" w:cs="Times New Roman"/>
-                <w:color w:val="000000"/>
-                <w:sz w:val="24"/>
-                <w:szCs w:val="24"/>
-                <w:lang w:eastAsia="fr-FR"/>
-              </w:rPr>
-              <w:t>NodeJs</w:t>
-            </w:r>
-            <w:proofErr w:type="spellEnd"/>
+              <w:t>Back-end - NodeJs</w:t>
+            </w:r>
           </w:p>
         </w:tc>
         <w:tc>
@@ -7715,20 +7336,8 @@
                 <w:szCs w:val="24"/>
                 <w:lang w:eastAsia="fr-FR"/>
               </w:rPr>
-              <w:t xml:space="preserve">Tests Unitaires et </w:t>
-            </w:r>
-            <w:proofErr w:type="spellStart"/>
-            <w:r>
-              <w:rPr>
-                <w:rFonts w:ascii="Times New Roman" w:eastAsia="Times New Roman" w:hAnsi="Times New Roman" w:cs="Times New Roman"/>
-                <w:color w:val="000000"/>
-                <w:sz w:val="24"/>
-                <w:szCs w:val="24"/>
-                <w:lang w:eastAsia="fr-FR"/>
-              </w:rPr>
-              <w:t>refacto</w:t>
-            </w:r>
-            <w:proofErr w:type="spellEnd"/>
+              <w:t>Tests Unitaires et refacto</w:t>
+            </w:r>
           </w:p>
         </w:tc>
         <w:tc>
@@ -8110,8 +7719,989 @@
           <w:ilvl w:val="0"/>
           <w:numId w:val="0"/>
         </w:numPr>
+        <w:spacing w:before="0" w:line="240" w:lineRule="auto"/>
         <w:rPr>
           <w:rFonts w:eastAsia="Arial Unicode MS" w:cs="Times New Roman"/>
+        </w:rPr>
+      </w:pPr>
+    </w:p>
+    <w:p>
+      <w:pPr>
+        <w:pStyle w:val="Titre1"/>
+        <w:spacing w:before="0" w:line="240" w:lineRule="auto"/>
+        <w:rPr>
+          <w:rFonts w:eastAsia="Arial Unicode MS" w:cs="Times New Roman"/>
+        </w:rPr>
+      </w:pPr>
+      <w:r>
+        <w:rPr>
+          <w:rFonts w:eastAsia="Arial Unicode MS" w:cs="Times New Roman"/>
+        </w:rPr>
+        <w:t>Glossaire</w:t>
+      </w:r>
+    </w:p>
+    <w:p>
+      <w:pPr>
+        <w:spacing w:after="0" w:line="240" w:lineRule="auto"/>
+        <w:rPr>
+          <w:rFonts w:ascii="Times New Roman" w:hAnsi="Times New Roman" w:cs="Times New Roman"/>
+          <w:sz w:val="24"/>
+          <w:szCs w:val="24"/>
+        </w:rPr>
+      </w:pPr>
+    </w:p>
+    <w:tbl>
+      <w:tblPr>
+        <w:tblW w:w="10000" w:type="dxa"/>
+        <w:jc w:val="center"/>
+        <w:tblCellMar>
+          <w:left w:w="70" w:type="dxa"/>
+          <w:right w:w="70" w:type="dxa"/>
+        </w:tblCellMar>
+        <w:tblLook w:val="04A0" w:firstRow="1" w:lastRow="0" w:firstColumn="1" w:lastColumn="0" w:noHBand="0" w:noVBand="1"/>
+      </w:tblPr>
+      <w:tblGrid>
+        <w:gridCol w:w="1920"/>
+        <w:gridCol w:w="8080"/>
+      </w:tblGrid>
+      <w:tr>
+        <w:trPr>
+          <w:trHeight w:val="300"/>
+          <w:jc w:val="center"/>
+        </w:trPr>
+        <w:tc>
+          <w:tcPr>
+            <w:tcW w:w="1920" w:type="dxa"/>
+            <w:tcBorders>
+              <w:top w:val="nil"/>
+              <w:left w:val="nil"/>
+              <w:bottom w:val="single" w:sz="12" w:space="0" w:color="FFFFFF"/>
+              <w:right w:val="single" w:sz="4" w:space="0" w:color="FFFFFF"/>
+            </w:tcBorders>
+            <w:shd w:val="clear" w:color="A5A5A5" w:fill="A5A5A5"/>
+            <w:noWrap/>
+            <w:vAlign w:val="center"/>
+            <w:hideMark/>
+          </w:tcPr>
+          <w:p>
+            <w:pPr>
+              <w:spacing w:after="0" w:line="240" w:lineRule="auto"/>
+              <w:rPr>
+                <w:rFonts w:ascii="Calibri" w:eastAsia="Times New Roman" w:hAnsi="Calibri" w:cs="Calibri"/>
+                <w:b/>
+                <w:bCs/>
+                <w:color w:val="FFFFFF"/>
+                <w:lang w:eastAsia="fr-FR"/>
+              </w:rPr>
+            </w:pPr>
+            <w:r>
+              <w:rPr>
+                <w:rFonts w:ascii="Calibri" w:eastAsia="Times New Roman" w:hAnsi="Calibri" w:cs="Calibri"/>
+                <w:b/>
+                <w:bCs/>
+                <w:color w:val="FFFFFF"/>
+                <w:lang w:eastAsia="fr-FR"/>
+              </w:rPr>
+              <w:t>Termes</w:t>
+            </w:r>
+          </w:p>
+        </w:tc>
+        <w:tc>
+          <w:tcPr>
+            <w:tcW w:w="8080" w:type="dxa"/>
+            <w:tcBorders>
+              <w:top w:val="nil"/>
+              <w:left w:val="single" w:sz="4" w:space="0" w:color="FFFFFF"/>
+              <w:bottom w:val="single" w:sz="12" w:space="0" w:color="FFFFFF"/>
+              <w:right w:val="nil"/>
+            </w:tcBorders>
+            <w:shd w:val="clear" w:color="A5A5A5" w:fill="A5A5A5"/>
+            <w:vAlign w:val="center"/>
+            <w:hideMark/>
+          </w:tcPr>
+          <w:p>
+            <w:pPr>
+              <w:spacing w:after="0" w:line="240" w:lineRule="auto"/>
+              <w:rPr>
+                <w:rFonts w:ascii="Calibri" w:eastAsia="Times New Roman" w:hAnsi="Calibri" w:cs="Calibri"/>
+                <w:b/>
+                <w:bCs/>
+                <w:color w:val="FFFFFF"/>
+                <w:lang w:eastAsia="fr-FR"/>
+              </w:rPr>
+            </w:pPr>
+            <w:r>
+              <w:rPr>
+                <w:rFonts w:ascii="Calibri" w:eastAsia="Times New Roman" w:hAnsi="Calibri" w:cs="Calibri"/>
+                <w:b/>
+                <w:bCs/>
+                <w:color w:val="FFFFFF"/>
+                <w:lang w:eastAsia="fr-FR"/>
+              </w:rPr>
+              <w:t>Définitions</w:t>
+            </w:r>
+          </w:p>
+        </w:tc>
+      </w:tr>
+      <w:tr>
+        <w:trPr>
+          <w:trHeight w:val="600"/>
+          <w:jc w:val="center"/>
+        </w:trPr>
+        <w:tc>
+          <w:tcPr>
+            <w:tcW w:w="1920" w:type="dxa"/>
+            <w:tcBorders>
+              <w:top w:val="single" w:sz="4" w:space="0" w:color="FFFFFF"/>
+              <w:left w:val="nil"/>
+              <w:bottom w:val="single" w:sz="4" w:space="0" w:color="FFFFFF"/>
+              <w:right w:val="single" w:sz="4" w:space="0" w:color="FFFFFF"/>
+            </w:tcBorders>
+            <w:shd w:val="clear" w:color="DBDBDB" w:fill="DBDBDB"/>
+            <w:noWrap/>
+            <w:vAlign w:val="center"/>
+            <w:hideMark/>
+          </w:tcPr>
+          <w:p>
+            <w:pPr>
+              <w:spacing w:after="0" w:line="240" w:lineRule="auto"/>
+              <w:rPr>
+                <w:rFonts w:ascii="Calibri" w:eastAsia="Times New Roman" w:hAnsi="Calibri" w:cs="Calibri"/>
+                <w:color w:val="000000"/>
+                <w:lang w:eastAsia="fr-FR"/>
+              </w:rPr>
+            </w:pPr>
+            <w:r>
+              <w:rPr>
+                <w:rFonts w:ascii="Calibri" w:eastAsia="Times New Roman" w:hAnsi="Calibri" w:cs="Calibri"/>
+                <w:color w:val="000000"/>
+                <w:lang w:eastAsia="fr-FR"/>
+              </w:rPr>
+              <w:t>Caractéristique</w:t>
+            </w:r>
+          </w:p>
+        </w:tc>
+        <w:tc>
+          <w:tcPr>
+            <w:tcW w:w="8080" w:type="dxa"/>
+            <w:tcBorders>
+              <w:top w:val="single" w:sz="4" w:space="0" w:color="FFFFFF"/>
+              <w:left w:val="single" w:sz="4" w:space="0" w:color="FFFFFF"/>
+              <w:bottom w:val="single" w:sz="4" w:space="0" w:color="FFFFFF"/>
+              <w:right w:val="nil"/>
+            </w:tcBorders>
+            <w:shd w:val="clear" w:color="DBDBDB" w:fill="DBDBDB"/>
+            <w:vAlign w:val="center"/>
+            <w:hideMark/>
+          </w:tcPr>
+          <w:p>
+            <w:pPr>
+              <w:spacing w:after="0" w:line="240" w:lineRule="auto"/>
+              <w:rPr>
+                <w:rFonts w:ascii="Calibri" w:eastAsia="Times New Roman" w:hAnsi="Calibri" w:cs="Calibri"/>
+                <w:color w:val="000000"/>
+                <w:lang w:eastAsia="fr-FR"/>
+              </w:rPr>
+            </w:pPr>
+            <w:r>
+              <w:rPr>
+                <w:rFonts w:ascii="Calibri" w:eastAsia="Times New Roman" w:hAnsi="Calibri" w:cs="Calibri"/>
+                <w:color w:val="000000"/>
+                <w:lang w:eastAsia="fr-FR"/>
+              </w:rPr>
+              <w:t>Caractéristiques d'un vêtement : moulant, ample, léger, chaud … - un vêtement peut avoir plusieurs caractéristiques. L'utilisateur peut ajouter des caractéristiques.</w:t>
+            </w:r>
+          </w:p>
+        </w:tc>
+      </w:tr>
+      <w:tr>
+        <w:trPr>
+          <w:trHeight w:val="900"/>
+          <w:jc w:val="center"/>
+        </w:trPr>
+        <w:tc>
+          <w:tcPr>
+            <w:tcW w:w="1920" w:type="dxa"/>
+            <w:tcBorders>
+              <w:top w:val="single" w:sz="4" w:space="0" w:color="FFFFFF"/>
+              <w:left w:val="nil"/>
+              <w:bottom w:val="single" w:sz="4" w:space="0" w:color="FFFFFF"/>
+              <w:right w:val="single" w:sz="4" w:space="0" w:color="FFFFFF"/>
+            </w:tcBorders>
+            <w:shd w:val="clear" w:color="EDEDED" w:fill="EDEDED"/>
+            <w:noWrap/>
+            <w:vAlign w:val="center"/>
+            <w:hideMark/>
+          </w:tcPr>
+          <w:p>
+            <w:pPr>
+              <w:spacing w:after="0" w:line="240" w:lineRule="auto"/>
+              <w:rPr>
+                <w:rFonts w:ascii="Calibri" w:eastAsia="Times New Roman" w:hAnsi="Calibri" w:cs="Calibri"/>
+                <w:color w:val="000000"/>
+                <w:lang w:eastAsia="fr-FR"/>
+              </w:rPr>
+            </w:pPr>
+            <w:r>
+              <w:rPr>
+                <w:rFonts w:ascii="Calibri" w:eastAsia="Times New Roman" w:hAnsi="Calibri" w:cs="Calibri"/>
+                <w:color w:val="000000"/>
+                <w:lang w:eastAsia="fr-FR"/>
+              </w:rPr>
+              <w:t>Catégorie</w:t>
+            </w:r>
+          </w:p>
+        </w:tc>
+        <w:tc>
+          <w:tcPr>
+            <w:tcW w:w="8080" w:type="dxa"/>
+            <w:tcBorders>
+              <w:top w:val="single" w:sz="4" w:space="0" w:color="FFFFFF"/>
+              <w:left w:val="single" w:sz="4" w:space="0" w:color="FFFFFF"/>
+              <w:bottom w:val="single" w:sz="4" w:space="0" w:color="FFFFFF"/>
+              <w:right w:val="nil"/>
+            </w:tcBorders>
+            <w:shd w:val="clear" w:color="EDEDED" w:fill="EDEDED"/>
+            <w:vAlign w:val="center"/>
+            <w:hideMark/>
+          </w:tcPr>
+          <w:p>
+            <w:pPr>
+              <w:spacing w:after="0" w:line="240" w:lineRule="auto"/>
+              <w:rPr>
+                <w:rFonts w:ascii="Calibri" w:eastAsia="Times New Roman" w:hAnsi="Calibri" w:cs="Calibri"/>
+                <w:color w:val="000000"/>
+                <w:lang w:eastAsia="fr-FR"/>
+              </w:rPr>
+            </w:pPr>
+            <w:r>
+              <w:rPr>
+                <w:rFonts w:ascii="Calibri" w:eastAsia="Times New Roman" w:hAnsi="Calibri" w:cs="Calibri"/>
+                <w:color w:val="000000"/>
+                <w:lang w:eastAsia="fr-FR"/>
+              </w:rPr>
+              <w:t>Catégorie à laquelle appartient un vêtement : pantalon, jupe, veste, tshirt, blouse… - un vêtement appartient à une seule catégorie. L'utilisateur peut ajouter des catégories.</w:t>
+            </w:r>
+          </w:p>
+        </w:tc>
+      </w:tr>
+      <w:tr>
+        <w:trPr>
+          <w:trHeight w:val="600"/>
+          <w:jc w:val="center"/>
+        </w:trPr>
+        <w:tc>
+          <w:tcPr>
+            <w:tcW w:w="1920" w:type="dxa"/>
+            <w:tcBorders>
+              <w:top w:val="single" w:sz="4" w:space="0" w:color="FFFFFF"/>
+              <w:left w:val="nil"/>
+              <w:bottom w:val="single" w:sz="4" w:space="0" w:color="FFFFFF"/>
+              <w:right w:val="single" w:sz="4" w:space="0" w:color="FFFFFF"/>
+            </w:tcBorders>
+            <w:shd w:val="clear" w:color="DBDBDB" w:fill="DBDBDB"/>
+            <w:noWrap/>
+            <w:vAlign w:val="center"/>
+            <w:hideMark/>
+          </w:tcPr>
+          <w:p>
+            <w:pPr>
+              <w:spacing w:after="0" w:line="240" w:lineRule="auto"/>
+              <w:rPr>
+                <w:rFonts w:ascii="Calibri" w:eastAsia="Times New Roman" w:hAnsi="Calibri" w:cs="Calibri"/>
+                <w:color w:val="000000"/>
+                <w:lang w:eastAsia="fr-FR"/>
+              </w:rPr>
+            </w:pPr>
+            <w:r>
+              <w:rPr>
+                <w:rFonts w:ascii="Calibri" w:eastAsia="Times New Roman" w:hAnsi="Calibri" w:cs="Calibri"/>
+                <w:color w:val="000000"/>
+                <w:lang w:eastAsia="fr-FR"/>
+              </w:rPr>
+              <w:t>Couleur</w:t>
+            </w:r>
+          </w:p>
+        </w:tc>
+        <w:tc>
+          <w:tcPr>
+            <w:tcW w:w="8080" w:type="dxa"/>
+            <w:tcBorders>
+              <w:top w:val="single" w:sz="4" w:space="0" w:color="FFFFFF"/>
+              <w:left w:val="single" w:sz="4" w:space="0" w:color="FFFFFF"/>
+              <w:bottom w:val="single" w:sz="4" w:space="0" w:color="FFFFFF"/>
+              <w:right w:val="nil"/>
+            </w:tcBorders>
+            <w:shd w:val="clear" w:color="DBDBDB" w:fill="DBDBDB"/>
+            <w:vAlign w:val="center"/>
+            <w:hideMark/>
+          </w:tcPr>
+          <w:p>
+            <w:pPr>
+              <w:spacing w:after="0" w:line="240" w:lineRule="auto"/>
+              <w:rPr>
+                <w:rFonts w:ascii="Calibri" w:eastAsia="Times New Roman" w:hAnsi="Calibri" w:cs="Calibri"/>
+                <w:color w:val="000000"/>
+                <w:lang w:eastAsia="fr-FR"/>
+              </w:rPr>
+            </w:pPr>
+            <w:r>
+              <w:rPr>
+                <w:rFonts w:ascii="Calibri" w:eastAsia="Times New Roman" w:hAnsi="Calibri" w:cs="Calibri"/>
+                <w:color w:val="000000"/>
+                <w:lang w:eastAsia="fr-FR"/>
+              </w:rPr>
+              <w:t>Couleur d'un vêtement - un vêtement peut avoir plusieurs couleurs. L'utilisateur peut ajouter des couleurs.</w:t>
+            </w:r>
+          </w:p>
+        </w:tc>
+      </w:tr>
+      <w:tr>
+        <w:trPr>
+          <w:trHeight w:val="300"/>
+          <w:jc w:val="center"/>
+        </w:trPr>
+        <w:tc>
+          <w:tcPr>
+            <w:tcW w:w="1920" w:type="dxa"/>
+            <w:tcBorders>
+              <w:top w:val="single" w:sz="4" w:space="0" w:color="FFFFFF"/>
+              <w:left w:val="nil"/>
+              <w:bottom w:val="single" w:sz="4" w:space="0" w:color="FFFFFF"/>
+              <w:right w:val="single" w:sz="4" w:space="0" w:color="FFFFFF"/>
+            </w:tcBorders>
+            <w:shd w:val="clear" w:color="EDEDED" w:fill="EDEDED"/>
+            <w:noWrap/>
+            <w:vAlign w:val="center"/>
+            <w:hideMark/>
+          </w:tcPr>
+          <w:p>
+            <w:pPr>
+              <w:spacing w:after="0" w:line="240" w:lineRule="auto"/>
+              <w:rPr>
+                <w:rFonts w:ascii="Calibri" w:eastAsia="Times New Roman" w:hAnsi="Calibri" w:cs="Calibri"/>
+                <w:color w:val="000000"/>
+                <w:lang w:eastAsia="fr-FR"/>
+              </w:rPr>
+            </w:pPr>
+            <w:r>
+              <w:rPr>
+                <w:rFonts w:ascii="Calibri" w:eastAsia="Times New Roman" w:hAnsi="Calibri" w:cs="Calibri"/>
+                <w:color w:val="000000"/>
+                <w:lang w:eastAsia="fr-FR"/>
+              </w:rPr>
+              <w:t>Création</w:t>
+            </w:r>
+          </w:p>
+        </w:tc>
+        <w:tc>
+          <w:tcPr>
+            <w:tcW w:w="8080" w:type="dxa"/>
+            <w:tcBorders>
+              <w:top w:val="single" w:sz="4" w:space="0" w:color="FFFFFF"/>
+              <w:left w:val="single" w:sz="4" w:space="0" w:color="FFFFFF"/>
+              <w:bottom w:val="single" w:sz="4" w:space="0" w:color="FFFFFF"/>
+              <w:right w:val="nil"/>
+            </w:tcBorders>
+            <w:shd w:val="clear" w:color="EDEDED" w:fill="EDEDED"/>
+            <w:vAlign w:val="center"/>
+            <w:hideMark/>
+          </w:tcPr>
+          <w:p>
+            <w:pPr>
+              <w:spacing w:after="0" w:line="240" w:lineRule="auto"/>
+              <w:rPr>
+                <w:rFonts w:ascii="Calibri" w:eastAsia="Times New Roman" w:hAnsi="Calibri" w:cs="Calibri"/>
+                <w:color w:val="000000"/>
+                <w:lang w:eastAsia="fr-FR"/>
+              </w:rPr>
+            </w:pPr>
+            <w:r>
+              <w:rPr>
+                <w:rFonts w:ascii="Calibri" w:eastAsia="Times New Roman" w:hAnsi="Calibri" w:cs="Calibri"/>
+                <w:color w:val="000000"/>
+                <w:lang w:eastAsia="fr-FR"/>
+              </w:rPr>
+              <w:t>Contient les formulaires permettant de créer un vêtement et de créer une tenue.</w:t>
+            </w:r>
+          </w:p>
+        </w:tc>
+      </w:tr>
+      <w:tr>
+        <w:trPr>
+          <w:trHeight w:val="300"/>
+          <w:jc w:val="center"/>
+        </w:trPr>
+        <w:tc>
+          <w:tcPr>
+            <w:tcW w:w="1920" w:type="dxa"/>
+            <w:tcBorders>
+              <w:top w:val="single" w:sz="4" w:space="0" w:color="FFFFFF"/>
+              <w:left w:val="nil"/>
+              <w:bottom w:val="single" w:sz="4" w:space="0" w:color="FFFFFF"/>
+              <w:right w:val="single" w:sz="4" w:space="0" w:color="FFFFFF"/>
+            </w:tcBorders>
+            <w:shd w:val="clear" w:color="DBDBDB" w:fill="DBDBDB"/>
+            <w:noWrap/>
+            <w:vAlign w:val="center"/>
+            <w:hideMark/>
+          </w:tcPr>
+          <w:p>
+            <w:pPr>
+              <w:spacing w:after="0" w:line="240" w:lineRule="auto"/>
+              <w:rPr>
+                <w:rFonts w:ascii="Calibri" w:eastAsia="Times New Roman" w:hAnsi="Calibri" w:cs="Calibri"/>
+                <w:color w:val="000000"/>
+                <w:lang w:eastAsia="fr-FR"/>
+              </w:rPr>
+            </w:pPr>
+            <w:r>
+              <w:rPr>
+                <w:rFonts w:ascii="Calibri" w:eastAsia="Times New Roman" w:hAnsi="Calibri" w:cs="Calibri"/>
+                <w:color w:val="000000"/>
+                <w:lang w:eastAsia="fr-FR"/>
+              </w:rPr>
+              <w:t>Dressing</w:t>
+            </w:r>
+          </w:p>
+        </w:tc>
+        <w:tc>
+          <w:tcPr>
+            <w:tcW w:w="8080" w:type="dxa"/>
+            <w:tcBorders>
+              <w:top w:val="single" w:sz="4" w:space="0" w:color="FFFFFF"/>
+              <w:left w:val="single" w:sz="4" w:space="0" w:color="FFFFFF"/>
+              <w:bottom w:val="single" w:sz="4" w:space="0" w:color="FFFFFF"/>
+              <w:right w:val="nil"/>
+            </w:tcBorders>
+            <w:shd w:val="clear" w:color="DBDBDB" w:fill="DBDBDB"/>
+            <w:vAlign w:val="center"/>
+            <w:hideMark/>
+          </w:tcPr>
+          <w:p>
+            <w:pPr>
+              <w:spacing w:after="0" w:line="240" w:lineRule="auto"/>
+              <w:rPr>
+                <w:rFonts w:ascii="Calibri" w:eastAsia="Times New Roman" w:hAnsi="Calibri" w:cs="Calibri"/>
+                <w:color w:val="000000"/>
+                <w:lang w:eastAsia="fr-FR"/>
+              </w:rPr>
+            </w:pPr>
+            <w:r>
+              <w:rPr>
+                <w:rFonts w:ascii="Calibri" w:eastAsia="Times New Roman" w:hAnsi="Calibri" w:cs="Calibri"/>
+                <w:color w:val="000000"/>
+                <w:lang w:eastAsia="fr-FR"/>
+              </w:rPr>
+              <w:t>Liste tous les vêtements et toutes les tenues.</w:t>
+            </w:r>
+          </w:p>
+        </w:tc>
+      </w:tr>
+      <w:tr>
+        <w:trPr>
+          <w:trHeight w:val="600"/>
+          <w:jc w:val="center"/>
+        </w:trPr>
+        <w:tc>
+          <w:tcPr>
+            <w:tcW w:w="1920" w:type="dxa"/>
+            <w:tcBorders>
+              <w:top w:val="single" w:sz="4" w:space="0" w:color="FFFFFF"/>
+              <w:left w:val="nil"/>
+              <w:bottom w:val="single" w:sz="4" w:space="0" w:color="FFFFFF"/>
+              <w:right w:val="single" w:sz="4" w:space="0" w:color="FFFFFF"/>
+            </w:tcBorders>
+            <w:shd w:val="clear" w:color="EDEDED" w:fill="EDEDED"/>
+            <w:noWrap/>
+            <w:vAlign w:val="center"/>
+            <w:hideMark/>
+          </w:tcPr>
+          <w:p>
+            <w:pPr>
+              <w:spacing w:after="0" w:line="240" w:lineRule="auto"/>
+              <w:rPr>
+                <w:rFonts w:ascii="Calibri" w:eastAsia="Times New Roman" w:hAnsi="Calibri" w:cs="Calibri"/>
+                <w:color w:val="000000"/>
+                <w:lang w:eastAsia="fr-FR"/>
+              </w:rPr>
+            </w:pPr>
+            <w:r>
+              <w:rPr>
+                <w:rFonts w:ascii="Calibri" w:eastAsia="Times New Roman" w:hAnsi="Calibri" w:cs="Calibri"/>
+                <w:color w:val="000000"/>
+                <w:lang w:eastAsia="fr-FR"/>
+              </w:rPr>
+              <w:t>Marque</w:t>
+            </w:r>
+          </w:p>
+        </w:tc>
+        <w:tc>
+          <w:tcPr>
+            <w:tcW w:w="8080" w:type="dxa"/>
+            <w:tcBorders>
+              <w:top w:val="single" w:sz="4" w:space="0" w:color="FFFFFF"/>
+              <w:left w:val="single" w:sz="4" w:space="0" w:color="FFFFFF"/>
+              <w:bottom w:val="single" w:sz="4" w:space="0" w:color="FFFFFF"/>
+              <w:right w:val="nil"/>
+            </w:tcBorders>
+            <w:shd w:val="clear" w:color="EDEDED" w:fill="EDEDED"/>
+            <w:vAlign w:val="center"/>
+            <w:hideMark/>
+          </w:tcPr>
+          <w:p>
+            <w:pPr>
+              <w:spacing w:after="0" w:line="240" w:lineRule="auto"/>
+              <w:rPr>
+                <w:rFonts w:ascii="Calibri" w:eastAsia="Times New Roman" w:hAnsi="Calibri" w:cs="Calibri"/>
+                <w:color w:val="000000"/>
+                <w:lang w:eastAsia="fr-FR"/>
+              </w:rPr>
+            </w:pPr>
+            <w:r>
+              <w:rPr>
+                <w:rFonts w:ascii="Calibri" w:eastAsia="Times New Roman" w:hAnsi="Calibri" w:cs="Calibri"/>
+                <w:color w:val="000000"/>
+                <w:lang w:eastAsia="fr-FR"/>
+              </w:rPr>
+              <w:t>Marque d'un vêtement - un vêtement a une seule marque. L'utilisateur peut ajouter des marques.</w:t>
+            </w:r>
+          </w:p>
+        </w:tc>
+      </w:tr>
+      <w:tr>
+        <w:trPr>
+          <w:trHeight w:val="600"/>
+          <w:jc w:val="center"/>
+        </w:trPr>
+        <w:tc>
+          <w:tcPr>
+            <w:tcW w:w="1920" w:type="dxa"/>
+            <w:tcBorders>
+              <w:top w:val="single" w:sz="4" w:space="0" w:color="FFFFFF"/>
+              <w:left w:val="nil"/>
+              <w:bottom w:val="single" w:sz="4" w:space="0" w:color="FFFFFF"/>
+              <w:right w:val="single" w:sz="4" w:space="0" w:color="FFFFFF"/>
+            </w:tcBorders>
+            <w:shd w:val="clear" w:color="DBDBDB" w:fill="DBDBDB"/>
+            <w:noWrap/>
+            <w:vAlign w:val="center"/>
+            <w:hideMark/>
+          </w:tcPr>
+          <w:p>
+            <w:pPr>
+              <w:spacing w:after="0" w:line="240" w:lineRule="auto"/>
+              <w:rPr>
+                <w:rFonts w:ascii="Calibri" w:eastAsia="Times New Roman" w:hAnsi="Calibri" w:cs="Calibri"/>
+                <w:color w:val="000000"/>
+                <w:lang w:eastAsia="fr-FR"/>
+              </w:rPr>
+            </w:pPr>
+            <w:r>
+              <w:rPr>
+                <w:rFonts w:ascii="Calibri" w:eastAsia="Times New Roman" w:hAnsi="Calibri" w:cs="Calibri"/>
+                <w:color w:val="000000"/>
+                <w:lang w:eastAsia="fr-FR"/>
+              </w:rPr>
+              <w:t>Météo</w:t>
+            </w:r>
+          </w:p>
+        </w:tc>
+        <w:tc>
+          <w:tcPr>
+            <w:tcW w:w="8080" w:type="dxa"/>
+            <w:tcBorders>
+              <w:top w:val="single" w:sz="4" w:space="0" w:color="FFFFFF"/>
+              <w:left w:val="single" w:sz="4" w:space="0" w:color="FFFFFF"/>
+              <w:bottom w:val="single" w:sz="4" w:space="0" w:color="FFFFFF"/>
+              <w:right w:val="nil"/>
+            </w:tcBorders>
+            <w:shd w:val="clear" w:color="DBDBDB" w:fill="DBDBDB"/>
+            <w:vAlign w:val="center"/>
+            <w:hideMark/>
+          </w:tcPr>
+          <w:p>
+            <w:pPr>
+              <w:spacing w:after="0" w:line="240" w:lineRule="auto"/>
+              <w:rPr>
+                <w:rFonts w:ascii="Calibri" w:eastAsia="Times New Roman" w:hAnsi="Calibri" w:cs="Calibri"/>
+                <w:color w:val="000000"/>
+                <w:lang w:eastAsia="fr-FR"/>
+              </w:rPr>
+            </w:pPr>
+            <w:r>
+              <w:rPr>
+                <w:rFonts w:ascii="Calibri" w:eastAsia="Times New Roman" w:hAnsi="Calibri" w:cs="Calibri"/>
+                <w:color w:val="000000"/>
+                <w:lang w:eastAsia="fr-FR"/>
+              </w:rPr>
+              <w:t>Permet de saisir un code postal, un pays, et ainsi d'obtenir la météo liée au lieu renseigné.</w:t>
+            </w:r>
+          </w:p>
+        </w:tc>
+      </w:tr>
+      <w:tr>
+        <w:trPr>
+          <w:trHeight w:val="900"/>
+          <w:jc w:val="center"/>
+        </w:trPr>
+        <w:tc>
+          <w:tcPr>
+            <w:tcW w:w="1920" w:type="dxa"/>
+            <w:tcBorders>
+              <w:top w:val="single" w:sz="4" w:space="0" w:color="FFFFFF"/>
+              <w:left w:val="nil"/>
+              <w:bottom w:val="single" w:sz="4" w:space="0" w:color="FFFFFF"/>
+              <w:right w:val="single" w:sz="4" w:space="0" w:color="FFFFFF"/>
+            </w:tcBorders>
+            <w:shd w:val="clear" w:color="EDEDED" w:fill="EDEDED"/>
+            <w:noWrap/>
+            <w:vAlign w:val="center"/>
+            <w:hideMark/>
+          </w:tcPr>
+          <w:p>
+            <w:pPr>
+              <w:spacing w:after="0" w:line="240" w:lineRule="auto"/>
+              <w:rPr>
+                <w:rFonts w:ascii="Calibri" w:eastAsia="Times New Roman" w:hAnsi="Calibri" w:cs="Calibri"/>
+                <w:color w:val="000000"/>
+                <w:lang w:eastAsia="fr-FR"/>
+              </w:rPr>
+            </w:pPr>
+            <w:r>
+              <w:rPr>
+                <w:rFonts w:ascii="Calibri" w:eastAsia="Times New Roman" w:hAnsi="Calibri" w:cs="Calibri"/>
+                <w:color w:val="000000"/>
+                <w:lang w:eastAsia="fr-FR"/>
+              </w:rPr>
+              <w:t>Note</w:t>
+            </w:r>
+          </w:p>
+        </w:tc>
+        <w:tc>
+          <w:tcPr>
+            <w:tcW w:w="8080" w:type="dxa"/>
+            <w:tcBorders>
+              <w:top w:val="single" w:sz="4" w:space="0" w:color="FFFFFF"/>
+              <w:left w:val="single" w:sz="4" w:space="0" w:color="FFFFFF"/>
+              <w:bottom w:val="single" w:sz="4" w:space="0" w:color="FFFFFF"/>
+              <w:right w:val="nil"/>
+            </w:tcBorders>
+            <w:shd w:val="clear" w:color="EDEDED" w:fill="EDEDED"/>
+            <w:vAlign w:val="center"/>
+            <w:hideMark/>
+          </w:tcPr>
+          <w:p>
+            <w:pPr>
+              <w:spacing w:after="0" w:line="240" w:lineRule="auto"/>
+              <w:rPr>
+                <w:rFonts w:ascii="Calibri" w:eastAsia="Times New Roman" w:hAnsi="Calibri" w:cs="Calibri"/>
+                <w:color w:val="000000"/>
+                <w:lang w:eastAsia="fr-FR"/>
+              </w:rPr>
+            </w:pPr>
+            <w:r>
+              <w:rPr>
+                <w:rFonts w:ascii="Calibri" w:eastAsia="Times New Roman" w:hAnsi="Calibri" w:cs="Calibri"/>
+                <w:color w:val="000000"/>
+                <w:lang w:eastAsia="fr-FR"/>
+              </w:rPr>
+              <w:t>Note d'un vêtement : l'utilisateur peut noter le vêtement de 1 à 5 en fonction de ses préférences. 1 est la moins bonne note, 5 est la meilleure note. L'utilisateur ne peut pas ajouter de note.</w:t>
+            </w:r>
+          </w:p>
+        </w:tc>
+      </w:tr>
+      <w:tr>
+        <w:trPr>
+          <w:trHeight w:val="900"/>
+          <w:jc w:val="center"/>
+        </w:trPr>
+        <w:tc>
+          <w:tcPr>
+            <w:tcW w:w="1920" w:type="dxa"/>
+            <w:tcBorders>
+              <w:top w:val="single" w:sz="4" w:space="0" w:color="FFFFFF"/>
+              <w:left w:val="nil"/>
+              <w:bottom w:val="single" w:sz="4" w:space="0" w:color="FFFFFF"/>
+              <w:right w:val="single" w:sz="4" w:space="0" w:color="FFFFFF"/>
+            </w:tcBorders>
+            <w:shd w:val="clear" w:color="DBDBDB" w:fill="DBDBDB"/>
+            <w:noWrap/>
+            <w:vAlign w:val="center"/>
+            <w:hideMark/>
+          </w:tcPr>
+          <w:p>
+            <w:pPr>
+              <w:spacing w:after="0" w:line="240" w:lineRule="auto"/>
+              <w:rPr>
+                <w:rFonts w:ascii="Calibri" w:eastAsia="Times New Roman" w:hAnsi="Calibri" w:cs="Calibri"/>
+                <w:color w:val="000000"/>
+                <w:lang w:eastAsia="fr-FR"/>
+              </w:rPr>
+            </w:pPr>
+            <w:r>
+              <w:rPr>
+                <w:rFonts w:ascii="Calibri" w:eastAsia="Times New Roman" w:hAnsi="Calibri" w:cs="Calibri"/>
+                <w:color w:val="000000"/>
+                <w:lang w:eastAsia="fr-FR"/>
+              </w:rPr>
+              <w:t>Occasion</w:t>
+            </w:r>
+          </w:p>
+        </w:tc>
+        <w:tc>
+          <w:tcPr>
+            <w:tcW w:w="8080" w:type="dxa"/>
+            <w:tcBorders>
+              <w:top w:val="single" w:sz="4" w:space="0" w:color="FFFFFF"/>
+              <w:left w:val="single" w:sz="4" w:space="0" w:color="FFFFFF"/>
+              <w:bottom w:val="single" w:sz="4" w:space="0" w:color="FFFFFF"/>
+              <w:right w:val="nil"/>
+            </w:tcBorders>
+            <w:shd w:val="clear" w:color="DBDBDB" w:fill="DBDBDB"/>
+            <w:vAlign w:val="center"/>
+            <w:hideMark/>
+          </w:tcPr>
+          <w:p>
+            <w:pPr>
+              <w:spacing w:after="0" w:line="240" w:lineRule="auto"/>
+              <w:rPr>
+                <w:rFonts w:ascii="Calibri" w:eastAsia="Times New Roman" w:hAnsi="Calibri" w:cs="Calibri"/>
+                <w:color w:val="000000"/>
+                <w:lang w:eastAsia="fr-FR"/>
+              </w:rPr>
+            </w:pPr>
+            <w:r>
+              <w:rPr>
+                <w:rFonts w:ascii="Calibri" w:eastAsia="Times New Roman" w:hAnsi="Calibri" w:cs="Calibri"/>
+                <w:color w:val="000000"/>
+                <w:lang w:eastAsia="fr-FR"/>
+              </w:rPr>
+              <w:t>Occasions lors desquelles le vêtement peut être porté : Soirée, Décontractée, Travail, Sport … - un vêtement peut avoir plusieurs occasions. L'utilisateur peut ajouter des occasions.</w:t>
+            </w:r>
+          </w:p>
+        </w:tc>
+      </w:tr>
+      <w:tr>
+        <w:trPr>
+          <w:trHeight w:val="300"/>
+          <w:jc w:val="center"/>
+        </w:trPr>
+        <w:tc>
+          <w:tcPr>
+            <w:tcW w:w="1920" w:type="dxa"/>
+            <w:tcBorders>
+              <w:top w:val="single" w:sz="4" w:space="0" w:color="FFFFFF"/>
+              <w:left w:val="nil"/>
+              <w:bottom w:val="single" w:sz="4" w:space="0" w:color="FFFFFF"/>
+              <w:right w:val="single" w:sz="4" w:space="0" w:color="FFFFFF"/>
+            </w:tcBorders>
+            <w:shd w:val="clear" w:color="EDEDED" w:fill="EDEDED"/>
+            <w:noWrap/>
+            <w:vAlign w:val="center"/>
+            <w:hideMark/>
+          </w:tcPr>
+          <w:p>
+            <w:pPr>
+              <w:spacing w:after="0" w:line="240" w:lineRule="auto"/>
+              <w:rPr>
+                <w:rFonts w:ascii="Calibri" w:eastAsia="Times New Roman" w:hAnsi="Calibri" w:cs="Calibri"/>
+                <w:color w:val="000000"/>
+                <w:lang w:eastAsia="fr-FR"/>
+              </w:rPr>
+            </w:pPr>
+            <w:r>
+              <w:rPr>
+                <w:rFonts w:ascii="Calibri" w:eastAsia="Times New Roman" w:hAnsi="Calibri" w:cs="Calibri"/>
+                <w:color w:val="000000"/>
+                <w:lang w:eastAsia="fr-FR"/>
+              </w:rPr>
+              <w:t>Tenue</w:t>
+            </w:r>
+          </w:p>
+        </w:tc>
+        <w:tc>
+          <w:tcPr>
+            <w:tcW w:w="8080" w:type="dxa"/>
+            <w:tcBorders>
+              <w:top w:val="single" w:sz="4" w:space="0" w:color="FFFFFF"/>
+              <w:left w:val="single" w:sz="4" w:space="0" w:color="FFFFFF"/>
+              <w:bottom w:val="single" w:sz="4" w:space="0" w:color="FFFFFF"/>
+              <w:right w:val="nil"/>
+            </w:tcBorders>
+            <w:shd w:val="clear" w:color="EDEDED" w:fill="EDEDED"/>
+            <w:vAlign w:val="center"/>
+            <w:hideMark/>
+          </w:tcPr>
+          <w:p>
+            <w:pPr>
+              <w:spacing w:after="0" w:line="240" w:lineRule="auto"/>
+              <w:rPr>
+                <w:rFonts w:ascii="Calibri" w:eastAsia="Times New Roman" w:hAnsi="Calibri" w:cs="Calibri"/>
+                <w:color w:val="000000"/>
+                <w:lang w:eastAsia="fr-FR"/>
+              </w:rPr>
+            </w:pPr>
+            <w:r>
+              <w:rPr>
+                <w:rFonts w:ascii="Calibri" w:eastAsia="Times New Roman" w:hAnsi="Calibri" w:cs="Calibri"/>
+                <w:color w:val="000000"/>
+                <w:lang w:eastAsia="fr-FR"/>
+              </w:rPr>
+              <w:t>Une tenue est composée de deux vêtements. Elle possède un libellé.</w:t>
+            </w:r>
+          </w:p>
+        </w:tc>
+      </w:tr>
+      <w:tr>
+        <w:trPr>
+          <w:trHeight w:val="600"/>
+          <w:jc w:val="center"/>
+        </w:trPr>
+        <w:tc>
+          <w:tcPr>
+            <w:tcW w:w="1920" w:type="dxa"/>
+            <w:tcBorders>
+              <w:top w:val="single" w:sz="4" w:space="0" w:color="FFFFFF"/>
+              <w:left w:val="nil"/>
+              <w:bottom w:val="single" w:sz="4" w:space="0" w:color="FFFFFF"/>
+              <w:right w:val="single" w:sz="4" w:space="0" w:color="FFFFFF"/>
+            </w:tcBorders>
+            <w:shd w:val="clear" w:color="DBDBDB" w:fill="DBDBDB"/>
+            <w:noWrap/>
+            <w:vAlign w:val="center"/>
+            <w:hideMark/>
+          </w:tcPr>
+          <w:p>
+            <w:pPr>
+              <w:spacing w:after="0" w:line="240" w:lineRule="auto"/>
+              <w:rPr>
+                <w:rFonts w:ascii="Calibri" w:eastAsia="Times New Roman" w:hAnsi="Calibri" w:cs="Calibri"/>
+                <w:color w:val="000000"/>
+                <w:lang w:eastAsia="fr-FR"/>
+              </w:rPr>
+            </w:pPr>
+            <w:r>
+              <w:rPr>
+                <w:rFonts w:ascii="Calibri" w:eastAsia="Times New Roman" w:hAnsi="Calibri" w:cs="Calibri"/>
+                <w:color w:val="000000"/>
+                <w:lang w:eastAsia="fr-FR"/>
+              </w:rPr>
+              <w:t>Utilisateur</w:t>
+            </w:r>
+          </w:p>
+        </w:tc>
+        <w:tc>
+          <w:tcPr>
+            <w:tcW w:w="8080" w:type="dxa"/>
+            <w:tcBorders>
+              <w:top w:val="single" w:sz="4" w:space="0" w:color="FFFFFF"/>
+              <w:left w:val="single" w:sz="4" w:space="0" w:color="FFFFFF"/>
+              <w:bottom w:val="single" w:sz="4" w:space="0" w:color="FFFFFF"/>
+              <w:right w:val="nil"/>
+            </w:tcBorders>
+            <w:shd w:val="clear" w:color="DBDBDB" w:fill="DBDBDB"/>
+            <w:vAlign w:val="center"/>
+            <w:hideMark/>
+          </w:tcPr>
+          <w:p>
+            <w:pPr>
+              <w:spacing w:after="0" w:line="240" w:lineRule="auto"/>
+              <w:rPr>
+                <w:rFonts w:ascii="Calibri" w:eastAsia="Times New Roman" w:hAnsi="Calibri" w:cs="Calibri"/>
+                <w:color w:val="000000"/>
+                <w:lang w:eastAsia="fr-FR"/>
+              </w:rPr>
+            </w:pPr>
+            <w:r>
+              <w:rPr>
+                <w:rFonts w:ascii="Calibri" w:eastAsia="Times New Roman" w:hAnsi="Calibri" w:cs="Calibri"/>
+                <w:color w:val="000000"/>
+                <w:lang w:eastAsia="fr-FR"/>
+              </w:rPr>
+              <w:t>User en base de données - personne qui utilise l'application (et donc qui s'est créé un compte).</w:t>
+            </w:r>
+          </w:p>
+        </w:tc>
+      </w:tr>
+      <w:tr>
+        <w:trPr>
+          <w:trHeight w:val="1200"/>
+          <w:jc w:val="center"/>
+        </w:trPr>
+        <w:tc>
+          <w:tcPr>
+            <w:tcW w:w="1920" w:type="dxa"/>
+            <w:tcBorders>
+              <w:top w:val="single" w:sz="4" w:space="0" w:color="FFFFFF"/>
+              <w:left w:val="nil"/>
+              <w:bottom w:val="nil"/>
+              <w:right w:val="single" w:sz="4" w:space="0" w:color="FFFFFF"/>
+            </w:tcBorders>
+            <w:shd w:val="clear" w:color="EDEDED" w:fill="EDEDED"/>
+            <w:noWrap/>
+            <w:vAlign w:val="center"/>
+            <w:hideMark/>
+          </w:tcPr>
+          <w:p>
+            <w:pPr>
+              <w:spacing w:after="0" w:line="240" w:lineRule="auto"/>
+              <w:rPr>
+                <w:rFonts w:ascii="Calibri" w:eastAsia="Times New Roman" w:hAnsi="Calibri" w:cs="Calibri"/>
+                <w:color w:val="000000"/>
+                <w:lang w:eastAsia="fr-FR"/>
+              </w:rPr>
+            </w:pPr>
+            <w:r>
+              <w:rPr>
+                <w:rFonts w:ascii="Calibri" w:eastAsia="Times New Roman" w:hAnsi="Calibri" w:cs="Calibri"/>
+                <w:color w:val="000000"/>
+                <w:lang w:eastAsia="fr-FR"/>
+              </w:rPr>
+              <w:t>Vêtement</w:t>
+            </w:r>
+          </w:p>
+        </w:tc>
+        <w:tc>
+          <w:tcPr>
+            <w:tcW w:w="8080" w:type="dxa"/>
+            <w:tcBorders>
+              <w:top w:val="single" w:sz="4" w:space="0" w:color="FFFFFF"/>
+              <w:left w:val="single" w:sz="4" w:space="0" w:color="FFFFFF"/>
+              <w:bottom w:val="nil"/>
+              <w:right w:val="nil"/>
+            </w:tcBorders>
+            <w:shd w:val="clear" w:color="EDEDED" w:fill="EDEDED"/>
+            <w:vAlign w:val="center"/>
+            <w:hideMark/>
+          </w:tcPr>
+          <w:p>
+            <w:pPr>
+              <w:spacing w:after="0" w:line="240" w:lineRule="auto"/>
+              <w:rPr>
+                <w:rFonts w:ascii="Calibri" w:eastAsia="Times New Roman" w:hAnsi="Calibri" w:cs="Calibri"/>
+                <w:color w:val="000000"/>
+                <w:lang w:eastAsia="fr-FR"/>
+              </w:rPr>
+            </w:pPr>
+            <w:r>
+              <w:rPr>
+                <w:rFonts w:ascii="Calibri" w:eastAsia="Times New Roman" w:hAnsi="Calibri" w:cs="Calibri"/>
+                <w:color w:val="000000"/>
+                <w:lang w:eastAsia="fr-FR"/>
+              </w:rPr>
+              <w:t xml:space="preserve">L'utilisateur peut enregistrer des vêtements en renseignant leurs noms, images, descriptions, caractéristiques, catégories, couleurs, marques, notes, occasions. Il pourra ensuite visualiser la liste de ses vêtements, le détail d'un vêtement, le modifier et le supprimer. </w:t>
+            </w:r>
+          </w:p>
+        </w:tc>
+      </w:tr>
+    </w:tbl>
+    <w:p>
+      <w:pPr>
+        <w:rPr>
+          <w:rFonts w:ascii="Times New Roman" w:hAnsi="Times New Roman" w:cs="Times New Roman"/>
+          <w:sz w:val="24"/>
+          <w:szCs w:val="24"/>
         </w:rPr>
       </w:pPr>
     </w:p>
@@ -10172,10 +10762,9 @@
     <w:charset w:val="00"/>
     <w:family w:val="roman"/>
     <w:pitch w:val="variable"/>
-    <w:sig w:usb0="E0002AFF" w:usb1="C0007843" w:usb2="00000009" w:usb3="00000000" w:csb0="000001FF" w:csb1="00000000"/>
+    <w:sig w:usb0="E0002EFF" w:usb1="C000785B" w:usb2="00000009" w:usb3="00000000" w:csb0="000001FF" w:csb1="00000000"/>
   </w:font>
   <w:font w:name="Arial Unicode MS">
-    <w:altName w:val="Arial"/>
     <w:panose1 w:val="020B0604020202020204"/>
     <w:charset w:val="00"/>
     <w:family w:val="auto"/>
@@ -10208,10 +10797,9 @@
     <w:charset w:val="00"/>
     <w:family w:val="swiss"/>
     <w:pitch w:val="variable"/>
-    <w:sig w:usb0="E0002AFF" w:usb1="4000ACFF" w:usb2="00000001" w:usb3="00000000" w:csb0="000001FF" w:csb1="00000000"/>
+    <w:sig w:usb0="E0002EFF" w:usb1="C000247B" w:usb2="00000009" w:usb3="00000000" w:csb0="000001FF" w:csb1="00000000"/>
   </w:font>
   <w:font w:name="Source Sans Pro">
-    <w:altName w:val="Source Sans Pro"/>
     <w:charset w:val="00"/>
     <w:family w:val="swiss"/>
     <w:pitch w:val="variable"/>
@@ -10229,7 +10817,7 @@
     <w:charset w:val="00"/>
     <w:family w:val="swiss"/>
     <w:pitch w:val="variable"/>
-    <w:sig w:usb0="A0002AEF" w:usb1="4000207B" w:usb2="00000000" w:usb3="00000000" w:csb0="000001FF" w:csb1="00000000"/>
+    <w:sig w:usb0="E0002AFF" w:usb1="C000247B" w:usb2="00000009" w:usb3="00000000" w:csb0="000001FF" w:csb1="00000000"/>
   </w:font>
 </w:fonts>
 </file>
@@ -10251,6 +10839,8 @@
   </w:compat>
   <w:rsids>
     <w:rsidRoot w:val="00D52466"/>
+    <w:rsid w:val="001D40E9"/>
+    <w:rsid w:val="00C945F3"/>
     <w:rsid w:val="00D52466"/>
   </w:rsids>
   <m:mathPr>
@@ -11073,7 +11663,7 @@
 </file>
 
 <file path=customXml/itemProps2.xml><?xml version="1.0" encoding="utf-8"?>
-<ds:datastoreItem xmlns:ds="http://schemas.openxmlformats.org/officeDocument/2006/customXml" ds:itemID="{CFE3531C-65F0-4BDF-B083-098BCB45364F}">
+<ds:datastoreItem xmlns:ds="http://schemas.openxmlformats.org/officeDocument/2006/customXml" ds:itemID="{E92BA46F-306B-415F-95F7-68AE6466BC74}">
   <ds:schemaRefs>
     <ds:schemaRef ds:uri="http://schemas.openxmlformats.org/officeDocument/2006/bibliography"/>
   </ds:schemaRefs>

</xml_diff>